<commit_message>
some new math odeas (division by zero)
</commit_message>
<xml_diff>
--- a/doc/release/4 Статистика.docx
+++ b/doc/release/4 Статистика.docx
@@ -58,15 +58,7 @@
         <w:pStyle w:val="afb"/>
       </w:pPr>
       <w:r>
-        <w:t xml:space="preserve">Речь в этой главе пойдёт о статистике, о погоде и даже о философии, правда, совсем чуть-чуть. Отличные темы для </w:t>
-      </w:r>
-      <w:proofErr w:type="spellStart"/>
-      <w:r>
-        <w:t>tabletalk</w:t>
-      </w:r>
-      <w:proofErr w:type="spellEnd"/>
-      <w:r>
-        <w:t xml:space="preserve"> в приличном обществе.</w:t>
+        <w:t>Речь в этой главе пойдёт о статистике, о погоде и даже о философии, правда, совсем чуть-чуть. Отличные темы для tabletalk в приличном обществе.</w:t>
       </w:r>
     </w:p>
     <w:p>
@@ -92,21 +84,7 @@
         <w:rPr>
           <w:shd w:val="clear" w:color="auto" w:fill="FFFFFF"/>
         </w:rPr>
-        <w:t xml:space="preserve">следует именно выходные дни, </w:t>
-      </w:r>
-      <w:proofErr w:type="gramStart"/>
-      <w:r>
-        <w:rPr>
-          <w:shd w:val="clear" w:color="auto" w:fill="FFFFFF"/>
-        </w:rPr>
-        <w:t>раз</w:t>
-      </w:r>
-      <w:proofErr w:type="gramEnd"/>
-      <w:r>
-        <w:rPr>
-          <w:shd w:val="clear" w:color="auto" w:fill="FFFFFF"/>
-        </w:rPr>
-        <w:t xml:space="preserve"> за разом попадая на субботу или воскресенье!</w:t>
+        <w:t>следует именно выходные дни, раз за разом попадая на субботу или воскресенье!</w:t>
       </w:r>
     </w:p>
     <w:p>
@@ -425,25 +403,123 @@
         <w:pStyle w:val="af"/>
       </w:pPr>
       <w:r>
-        <w:t>Теория вероятностей оперирует точными знаниями о случайных величинах в виде распределений или исчерпывающих комбинаторных подсчётов. Ещё раз подчеркну, что располагать точным знанием о случайной величине возможно. Но что если это точное знание нам недоступно, а единственное чем мы располагаем — это наблюдения? У разр</w:t>
+        <w:t>Теория вероятностей оперирует точными знаниями о случайных величинах в виде распределений или исчерпывающих комбинаторных подсчётов. Ещё раз подчеркну, что располагать точным знанием о случайной величине возможно</w:t>
+      </w:r>
+      <w:r>
+        <w:t>, если мы говорим о распр</w:t>
+      </w:r>
+      <w:r>
+        <w:t>е</w:t>
+      </w:r>
+      <w:r>
+        <w:t>делении</w:t>
+      </w:r>
+      <w:r>
+        <w:t>. Но что если это точное знание нам недоступно, а единственное чем мы распол</w:t>
       </w:r>
       <w:r>
         <w:t>а</w:t>
       </w:r>
       <w:r>
-        <w:t>ботчика нового лекарства есть какое-то ограниченное число испытаний, у создателя с</w:t>
+        <w:t>гаем — это наблюдения? У разработчика нового лекарства есть какое-то ограниченное чи</w:t>
+      </w:r>
+      <w:r>
+        <w:t>с</w:t>
+      </w:r>
+      <w:r>
+        <w:t>ло испытаний, у создателя системы управления транспортным потоком — лишь ряд изм</w:t>
+      </w:r>
+      <w:r>
+        <w:t>е</w:t>
+      </w:r>
+      <w:r>
+        <w:t>рений на реальной дороге, у социолога – результаты опросов, причём, он может быть уверен в том, что отвечая на какие-то вопросы, респонденты попросту совр</w:t>
+      </w:r>
+      <w:r>
+        <w:t>а</w:t>
+      </w:r>
+      <w:r>
+        <w:t>ли. </w:t>
+      </w:r>
+    </w:p>
+    <w:p>
+      <w:pPr>
+        <w:pStyle w:val="af"/>
+      </w:pPr>
+      <w:r>
+        <w:t>Понятно, что одно наблюдение не даёт ровным счётом ничего. Два – немногим бол</w:t>
+      </w:r>
+      <w:r>
+        <w:t>ь</w:t>
+      </w:r>
+      <w:r>
+        <w:t>ше, чем ничего, три, четыре… сто… сколько нужно наблюдений чтобы получить какое-либо знание о случайной величине, в котором можно было бы быть уверенным с матем</w:t>
+      </w:r>
+      <w:r>
+        <w:t>а</w:t>
+      </w:r>
+      <w:r>
+        <w:t>тической точностью? И что это будет за знание? Скорее всего, оно будет представлено в виде таблицы или гистограммы, дающей возможность оценить некоторые параметры сл</w:t>
+      </w:r>
+      <w:r>
+        <w:t>у</w:t>
+      </w:r>
+      <w:r>
+        <w:t>чайной величины, их называют статистиками (например, область определения, среднее или дисперсия, асимметричность и т.д.). Быть может, глядя на гистограмму удастся уг</w:t>
+      </w:r>
+      <w:r>
+        <w:t>а</w:t>
+      </w:r>
+      <w:r>
+        <w:t xml:space="preserve">дать точную форму распределения. </w:t>
+      </w:r>
+      <w:r>
+        <w:t>Это и есть основная задача математической статист</w:t>
       </w:r>
       <w:r>
         <w:t>и</w:t>
       </w:r>
       <w:r>
-        <w:t>стемы управления транспортным потоком — лишь ряд измерений на реальной дороге, у социолога – результаты опросов, причём, он может быть уверен в том, что отвечая на к</w:t>
+        <w:t>ки: по наблюдениям за случайной величиной выяснить её распределение, то есть пол</w:t>
+      </w:r>
+      <w:r>
+        <w:t>у</w:t>
+      </w:r>
+      <w:r>
+        <w:t xml:space="preserve">чить, по возможности, точное и исчерпывающее её описание. </w:t>
+      </w:r>
+      <w:r>
+        <w:t>Но внимание! — все резул</w:t>
+      </w:r>
+      <w:r>
+        <w:t>ь</w:t>
+      </w:r>
+      <w:r>
+        <w:t>таты наблюдений сами будут случайными величинами! Пока мы не владеем точным зн</w:t>
       </w:r>
       <w:r>
         <w:t>а</w:t>
       </w:r>
       <w:r>
-        <w:t>кие-то вопросы, респонденты попросту соврали. </w:t>
+        <w:t>нием о распределении, все результаты наблюдений дают нам лишь вероятностное опис</w:t>
+      </w:r>
+      <w:r>
+        <w:t>а</w:t>
+      </w:r>
+      <w:r>
+        <w:t>ние сл</w:t>
+      </w:r>
+      <w:r>
+        <w:t>у</w:t>
+      </w:r>
+      <w:r>
+        <w:t>чайного процесса! Случайное описание случайного процесса — ещё бы здесь не запутаться, а то и захотеть зап</w:t>
+      </w:r>
+      <w:r>
+        <w:t>у</w:t>
+      </w:r>
+      <w:r>
+        <w:t>тать намеренно! </w:t>
       </w:r>
     </w:p>
     <w:p>
@@ -451,37 +527,145 @@
         <w:pStyle w:val="af"/>
       </w:pPr>
       <w:r>
-        <w:t>Понятно, что одно наблюдение не даёт ровным счётом ничего. Два – немногим бол</w:t>
-      </w:r>
-      <w:r>
-        <w:t>ь</w:t>
-      </w:r>
-      <w:r>
-        <w:t>ше, чем ничего, три, четыре… сто… сколько нужно наблюдений чтобы получить какое-либо знание о случайной величине, в котором можно было бы быть уверенным с матем</w:t>
+        <w:t>Что же делает математическую статистику точной наукой? Её методы позволяют з</w:t>
       </w:r>
       <w:r>
         <w:t>а</w:t>
       </w:r>
       <w:r>
-        <w:t>тической точностью? И что это будет за знание? Скорее всего, оно будет представлено в виде таблицы или гистограммы, дающей возможность оценить некоторые параметры сл</w:t>
-      </w:r>
-      <w:r>
-        <w:t>у</w:t>
-      </w:r>
-      <w:r>
-        <w:t>чайной величины, их называют статистиками (например, область определения, среднее или дисперсия, асимметричность и т.д.). Быть может, глядя на гистограмму удастся уг</w:t>
+        <w:t>ключить наше незнание в чётко ограниченные рамки и дать вычислимую меру уверенн</w:t>
+      </w:r>
+      <w:r>
+        <w:t>о</w:t>
+      </w:r>
+      <w:r>
+        <w:t>сти в том, что в этих рамках наше знание</w:t>
+      </w:r>
+      <w:r>
+        <w:t xml:space="preserve"> о случайной величине</w:t>
+      </w:r>
+      <w:r>
+        <w:t xml:space="preserve"> согласуется с фактами. Это язык, на котором можно рассуждать о случайн</w:t>
+      </w:r>
+      <w:r>
+        <w:t>остях неизвестной природы</w:t>
+      </w:r>
+      <w:r>
+        <w:t xml:space="preserve"> так, чтобы рассуждения имели смысл. Такой подход очень полезен в философии, психологии или с</w:t>
+      </w:r>
+      <w:r>
+        <w:t>о</w:t>
+      </w:r>
+      <w:r>
+        <w:t>циол</w:t>
+      </w:r>
+      <w:r>
+        <w:t>о</w:t>
+      </w:r>
+      <w:r>
+        <w:t>гии, где очень легко пуститься в пространные рассуждения и дискуссии без всякой надежды на получ</w:t>
+      </w:r>
+      <w:r>
+        <w:t>е</w:t>
+      </w:r>
+      <w:r>
+        <w:t>ние позитивного знания и, тем более, на доказательство. Грамотной статистической обработке данных посвящена масса литературы, ведь это абсолютно нео</w:t>
+      </w:r>
+      <w:r>
+        <w:t>б</w:t>
+      </w:r>
+      <w:r>
+        <w:t>ходимый инструмент для медиков, социологов, экономистов, физиков, психологов… сл</w:t>
+      </w:r>
+      <w:r>
+        <w:t>о</w:t>
+      </w:r>
+      <w:r>
+        <w:t>вом, для всех научно исследующих так называемый «реальный мир», отличающийся от идеального математ</w:t>
+      </w:r>
+      <w:r>
+        <w:t>и</w:t>
+      </w:r>
+      <w:r>
+        <w:t>ческого лишь степенью нашего незнания о нём. </w:t>
+      </w:r>
+    </w:p>
+    <w:p>
+      <w:pPr>
+        <w:pStyle w:val="af"/>
+      </w:pPr>
+      <w:r>
+        <w:t>Теперь ещё раз взгляните на эпиграф к этой главе и осознайте, что статистика, кот</w:t>
+      </w:r>
+      <w:r>
+        <w:t>о</w:t>
+      </w:r>
+      <w:r>
+        <w:t>рую так пренебрежительно называют третьей степенью лжи, это единственное, чем ра</w:t>
+      </w:r>
+      <w:r>
+        <w:t>с</w:t>
+      </w:r>
+      <w:r>
+        <w:t>полагают естественные науки. Это ли не главный закон подлости мироздания! Все извес</w:t>
+      </w:r>
+      <w:r>
+        <w:t>т</w:t>
+      </w:r>
+      <w:r>
+        <w:t>ные нам законы природы, от физических до экономических, строятся на математических моделях и их свойствах, но поверяются они статистическими методами в ходе измерений и наблюдений. В повседневности наш разум делает обобщения и подмечает закономерн</w:t>
+      </w:r>
+      <w:r>
+        <w:t>о</w:t>
+      </w:r>
+      <w:r>
+        <w:lastRenderedPageBreak/>
+        <w:t>сти, выделяет и распознаёт повторяющиеся образы, это, наверное, лучшее, что умеет ч</w:t>
+      </w:r>
+      <w:r>
+        <w:t>е</w:t>
+      </w:r>
+      <w:r>
+        <w:t>ловеческий мозг. Это именно то, чему в наши дни учат искусственный интеллект. Но р</w:t>
       </w:r>
       <w:r>
         <w:t>а</w:t>
       </w:r>
       <w:r>
-        <w:t>дать точную форму распределения. Но внимание! — все результаты наблюдений сами б</w:t>
-      </w:r>
-      <w:r>
-        <w:t>у</w:t>
-      </w:r>
-      <w:r>
-        <w:t>дут случайными величинами! Пока мы не владеем точным знанием о распределении, все результаты наблюдений дают нам лишь вероятностное описание случайного процесса! Случайное описание случайного процесса — ещё бы здесь не запутаться, а то и захотеть запутать намеренно! </w:t>
+        <w:t>зум экономит свои силы и склонен делать выводы по единичным наблюдениям, не сильно беспокоясь о точности или обоснованности этих выводов. По этому поводу есть замеч</w:t>
+      </w:r>
+      <w:r>
+        <w:t>а</w:t>
+      </w:r>
+      <w:r>
+        <w:t>тельное самосогласованное утверждение из книги Стивена Браста «Исола»: </w:t>
+      </w:r>
+      <w:r>
+        <w:rPr>
+          <w:rStyle w:val="22"/>
+        </w:rPr>
+        <w:t>«Все делают общие выводы из одного примера. По крайней мере, я делаю именно так»</w:t>
+      </w:r>
+      <w:r>
+        <w:t xml:space="preserve">. И пока речь идёт об искусстве, характере домашних любимцев или обсуждении политики, об этом можно сильно не беспокоиться. Однако при строительстве самолёта, организации </w:t>
+      </w:r>
+      <w:r>
+        <w:t>диспе</w:t>
+      </w:r>
+      <w:r>
+        <w:t>т</w:t>
+      </w:r>
+      <w:r>
+        <w:t>черской</w:t>
+      </w:r>
+      <w:r>
+        <w:t xml:space="preserve"> службы аэропорта или тестировании нового лекарства, уже нельзя сослаться на то, что «мне так кажется», «интуиция подсказывает» и «в жизни всякое бывает». Тут пр</w:t>
+      </w:r>
+      <w:r>
+        <w:t>и</w:t>
+      </w:r>
+      <w:r>
+        <w:t>ходится ограничивать свой разум рамками строгих математических методов.</w:t>
       </w:r>
     </w:p>
     <w:p>
@@ -489,138 +673,6 @@
         <w:pStyle w:val="af"/>
       </w:pPr>
       <w:r>
-        <w:t>Что же делает математическую статистику точной наукой? Её методы позволяют з</w:t>
-      </w:r>
-      <w:r>
-        <w:t>а</w:t>
-      </w:r>
-      <w:r>
-        <w:t>ключить наше незнание в чётко ограниченные рамки и дать вычислимую меру уверенн</w:t>
-      </w:r>
-      <w:r>
-        <w:t>о</w:t>
-      </w:r>
-      <w:r>
-        <w:t>сти в том, что в этих рамках наше знание согласуется с фактами. Это язык, на котором можно рассуждать о неизвестных случайных величинах так, чтобы рассуждения имели смысл. Такой подход очень полезен в философии, психологии или социологии, где очень легко пуститься в пространные рассуждения и дискуссии без всякой надежды на получ</w:t>
-      </w:r>
-      <w:r>
-        <w:t>е</w:t>
-      </w:r>
-      <w:r>
-        <w:t>ние позитивного знания и, тем более, на доказательство. Грамотной статистической обр</w:t>
-      </w:r>
-      <w:r>
-        <w:t>а</w:t>
-      </w:r>
-      <w:r>
-        <w:t>ботке данных посвящена масса литературы, ведь это абсолютно необходимый инструмент для медиков, социологов, экономистов, физиков, психологов… словом, для всех научно исследующих так называемый «реальный мир», отличающийся от идеального математ</w:t>
-      </w:r>
-      <w:r>
-        <w:t>и</w:t>
-      </w:r>
-      <w:r>
-        <w:t>ческого лишь степенью нашего незнания о нём. </w:t>
-      </w:r>
-    </w:p>
-    <w:p>
-      <w:pPr>
-        <w:pStyle w:val="af"/>
-      </w:pPr>
-      <w:r>
-        <w:t>Теперь ещё раз взгляните на эпиграф к этой главе и осознайте, что статистика, кот</w:t>
-      </w:r>
-      <w:r>
-        <w:t>о</w:t>
-      </w:r>
-      <w:r>
-        <w:t>рую так пренебрежительно называют третьей степенью лжи, это единственное, чем ра</w:t>
-      </w:r>
-      <w:r>
-        <w:t>с</w:t>
-      </w:r>
-      <w:r>
-        <w:t>полагают естественные науки. Это ли не главный закон подлости мироздания! Все извес</w:t>
-      </w:r>
-      <w:r>
-        <w:t>т</w:t>
-      </w:r>
-      <w:r>
-        <w:t>ные нам законы природы, от физических до экономических, строятся на математических моделях и их свойствах, но поверяются они статистическими методами в ходе измерений и наблюдений. В повседневности наш разум делает обобщения и подмечает закономерн</w:t>
-      </w:r>
-      <w:r>
-        <w:t>о</w:t>
-      </w:r>
-      <w:r>
-        <w:t>сти, выделяет и распознаёт повторяющиеся образы, это, наверное, лучшее, что умеет ч</w:t>
-      </w:r>
-      <w:r>
-        <w:t>е</w:t>
-      </w:r>
-      <w:r>
-        <w:t>ловеческий мозг. Это именно то, чему в наши дни учат искусственный интеллект. Но р</w:t>
-      </w:r>
-      <w:r>
-        <w:t>а</w:t>
-      </w:r>
-      <w:r>
-        <w:lastRenderedPageBreak/>
-        <w:t>зум экономит свои силы и склонен делать выводы по единичным наблюдениям, не сильно беспокоясь о точности или обоснованности этих выводов. По этому поводу есть замеч</w:t>
-      </w:r>
-      <w:r>
-        <w:t>а</w:t>
-      </w:r>
-      <w:r>
-        <w:t xml:space="preserve">тельное самосогласованное утверждение из книги Стивена </w:t>
-      </w:r>
-      <w:proofErr w:type="spellStart"/>
-      <w:r>
-        <w:t>Браста</w:t>
-      </w:r>
-      <w:proofErr w:type="spellEnd"/>
-      <w:r>
-        <w:t xml:space="preserve"> «</w:t>
-      </w:r>
-      <w:proofErr w:type="spellStart"/>
-      <w:r>
-        <w:t>Исола</w:t>
-      </w:r>
-      <w:proofErr w:type="spellEnd"/>
-      <w:r>
-        <w:t>»: </w:t>
-      </w:r>
-      <w:r>
-        <w:rPr>
-          <w:rStyle w:val="22"/>
-        </w:rPr>
-        <w:t>«Все делают общие выводы из одного примера. По крайней мере, я делаю именно так»</w:t>
-      </w:r>
-      <w:r>
-        <w:t xml:space="preserve">. И пока речь идёт об искусстве, характере домашних любимцев или обсуждении политики, об этом можно сильно не беспокоиться. Однако при строительстве самолёта, организации </w:t>
-      </w:r>
-      <w:r>
-        <w:t>диспе</w:t>
-      </w:r>
-      <w:r>
-        <w:t>т</w:t>
-      </w:r>
-      <w:r>
-        <w:t>черской</w:t>
-      </w:r>
-      <w:r>
-        <w:t xml:space="preserve"> службы аэропорта или тестировании нового лекарства, уже нельзя сослаться на то, что «мне так кажется», «интуиция подсказывает» и «в жизни всякое бывает». Тут пр</w:t>
-      </w:r>
-      <w:r>
-        <w:t>и</w:t>
-      </w:r>
-      <w:r>
-        <w:t>ходится ограничивать свой разум рамками строгих математических методов.</w:t>
-      </w:r>
-    </w:p>
-    <w:p>
-      <w:pPr>
-        <w:pStyle w:val="af"/>
-      </w:pPr>
-      <w:r>
         <w:t>Наша книжка не учебник, и мы не будем детально изучать статистические методы и ограничимся лишь одним — техникой проверкой гипотез. Но мне хотелось бы показать ход рассуждений и форму результатов, характерных для этой области знания. И, возмо</w:t>
       </w:r>
       <w:r>
@@ -633,15 +685,7 @@
         <w:t>понятно,</w:t>
       </w:r>
       <w:r>
-        <w:t xml:space="preserve"> зачем его мучают </w:t>
-      </w:r>
-      <w:proofErr w:type="spellStart"/>
-      <w:r>
-        <w:t>матстатистикой</w:t>
-      </w:r>
-      <w:proofErr w:type="spellEnd"/>
-      <w:r>
-        <w:t>, всеми этими QQ-диаграммами, t- и F-распределениями, но придёт в гол</w:t>
+        <w:t xml:space="preserve"> зачем его мучают матстатистикой, всеми этими QQ-диаграммами, t- и F-распределениями, но придёт в гол</w:t>
       </w:r>
       <w:r>
         <w:t>о</w:t>
@@ -970,6 +1014,7 @@
         <w:rPr>
           <w:shd w:val="clear" w:color="auto" w:fill="FFFFFF"/>
         </w:rPr>
+        <w:lastRenderedPageBreak/>
         <w:t>матической модели. Это может показаться странным, но сама по себе, статистика не пр</w:t>
       </w:r>
       <w:r>
@@ -994,7 +1039,6 @@
         <w:rPr>
           <w:shd w:val="clear" w:color="auto" w:fill="FFFFFF"/>
         </w:rPr>
-        <w:lastRenderedPageBreak/>
         <w:t>зей между фактами, образующих определённую структуру. Именно эти структуры и связи позволяют делать предсказания и выдвигать общие предположения, основанные на чём-то, выходящем за пределы статистики. Такие предположения называются </w:t>
       </w:r>
       <w:r>
@@ -1009,21 +1053,7 @@
         <w:rPr>
           <w:shd w:val="clear" w:color="auto" w:fill="FFFFFF"/>
         </w:rPr>
-        <w:t xml:space="preserve">. Самое время вспомнить один из законов </w:t>
-      </w:r>
-      <w:proofErr w:type="spellStart"/>
-      <w:r>
-        <w:rPr>
-          <w:shd w:val="clear" w:color="auto" w:fill="FFFFFF"/>
-        </w:rPr>
-        <w:t>мерфологии</w:t>
-      </w:r>
-      <w:proofErr w:type="spellEnd"/>
-      <w:r>
-        <w:rPr>
-          <w:shd w:val="clear" w:color="auto" w:fill="FFFFFF"/>
-        </w:rPr>
-        <w:t>, </w:t>
+        <w:t>. Самое время вспомнить один из законов мерфологии, </w:t>
       </w:r>
       <w:r>
         <w:rPr>
@@ -1031,18 +1061,8 @@
           <w:bCs/>
           <w:shd w:val="clear" w:color="auto" w:fill="FFFFFF"/>
         </w:rPr>
-        <w:t xml:space="preserve">постулат </w:t>
-      </w:r>
-      <w:proofErr w:type="spellStart"/>
-      <w:r>
-        <w:rPr>
-          <w:b/>
-          <w:bCs/>
-          <w:shd w:val="clear" w:color="auto" w:fill="FFFFFF"/>
-        </w:rPr>
-        <w:t>Персига</w:t>
-      </w:r>
-      <w:proofErr w:type="spellEnd"/>
+        <w:t>постулат Персига</w:t>
+      </w:r>
       <w:r>
         <w:rPr>
           <w:shd w:val="clear" w:color="auto" w:fill="FFFFFF"/>
@@ -1181,21 +1201,7 @@
         <w:rPr>
           <w:shd w:val="clear" w:color="auto" w:fill="FFFFFF"/>
         </w:rPr>
-        <w:t>зя получить, исходя из нулевой гипотезы? При этом</w:t>
-      </w:r>
-      <w:proofErr w:type="gramStart"/>
-      <w:r>
-        <w:rPr>
-          <w:shd w:val="clear" w:color="auto" w:fill="FFFFFF"/>
-        </w:rPr>
-        <w:t>,</w:t>
-      </w:r>
-      <w:proofErr w:type="gramEnd"/>
-      <w:r>
-        <w:rPr>
-          <w:shd w:val="clear" w:color="auto" w:fill="FFFFFF"/>
-        </w:rPr>
-        <w:t xml:space="preserve"> если мы не смогли опираясь на ст</w:t>
+        <w:t>зя получить, исходя из нулевой гипотезы? При этом, если мы не смогли опираясь на ст</w:t>
       </w:r>
       <w:r>
         <w:rPr>
@@ -1230,35 +1236,7 @@
         <w:rPr>
           <w:shd w:val="clear" w:color="auto" w:fill="FFFFFF"/>
         </w:rPr>
-        <w:t xml:space="preserve">ских логических ошибок, которая носит звучное латинское имя </w:t>
-      </w:r>
-      <w:proofErr w:type="spellStart"/>
-      <w:r>
-        <w:rPr>
-          <w:shd w:val="clear" w:color="auto" w:fill="FFFFFF"/>
-        </w:rPr>
-        <w:t>ad</w:t>
-      </w:r>
-      <w:proofErr w:type="spellEnd"/>
-      <w:r>
-        <w:rPr>
-          <w:shd w:val="clear" w:color="auto" w:fill="FFFFFF"/>
-        </w:rPr>
-        <w:t xml:space="preserve"> </w:t>
-      </w:r>
-      <w:proofErr w:type="spellStart"/>
-      <w:r>
-        <w:rPr>
-          <w:shd w:val="clear" w:color="auto" w:fill="FFFFFF"/>
-        </w:rPr>
-        <w:t>ignorantiam</w:t>
-      </w:r>
-      <w:proofErr w:type="spellEnd"/>
-      <w:r>
-        <w:rPr>
-          <w:shd w:val="clear" w:color="auto" w:fill="FFFFFF"/>
-        </w:rPr>
-        <w:t>. Это арг</w:t>
+        <w:t>ских логических ошибок, которая носит звучное латинское имя ad ignorantiam. Это арг</w:t>
       </w:r>
       <w:r>
         <w:rPr>
@@ -1359,96 +1337,145 @@
           <w:rStyle w:val="ac"/>
           <w:highlight w:val="none"/>
         </w:rPr>
-        <w:t xml:space="preserve">критерий </w:t>
-      </w:r>
-      <w:proofErr w:type="spellStart"/>
+        <w:t>критерий фальсифицируемости</w:t>
+      </w:r>
+      <w:r>
+        <w:rPr>
+          <w:shd w:val="clear" w:color="auto" w:fill="FFFFFF"/>
+        </w:rPr>
+        <w:t>, выдвинутый замечательным философом Карлом Поппером в пе</w:t>
+      </w:r>
+      <w:r>
+        <w:rPr>
+          <w:shd w:val="clear" w:color="auto" w:fill="FFFFFF"/>
+        </w:rPr>
+        <w:t>р</w:t>
+      </w:r>
+      <w:r>
+        <w:rPr>
+          <w:shd w:val="clear" w:color="auto" w:fill="FFFFFF"/>
+        </w:rPr>
+        <w:t>вой половине XX века. Этот критерий призван разделять научное знание от ненаучного, и, на первый взгляд, он кажется парадоксальным:</w:t>
+      </w:r>
+      <w:r>
+        <w:rPr>
+          <w:highlight w:val="white"/>
+          <w:lang w:eastAsia="ru-RU"/>
+        </w:rPr>
+        <w:t xml:space="preserve"> </w:t>
+      </w:r>
+    </w:p>
+    <w:p>
+      <w:pPr>
+        <w:pStyle w:val="afc"/>
+      </w:pPr>
+      <w:r>
+        <w:lastRenderedPageBreak/>
+        <w:t>Теория или гипотеза может считаться научной, только если с</w:t>
+      </w:r>
+      <w:r>
+        <w:t>у</w:t>
+      </w:r>
+      <w:r>
+        <w:t>ществует, пусть даже гипотетически, способ её опровергнуть.</w:t>
+      </w:r>
+    </w:p>
+    <w:p>
+      <w:pPr>
+        <w:pStyle w:val="af"/>
+        <w:rPr>
+          <w:shd w:val="clear" w:color="auto" w:fill="FFFFFF"/>
+        </w:rPr>
+      </w:pPr>
+      <w:r>
+        <w:rPr>
+          <w:shd w:val="clear" w:color="auto" w:fill="FFFFFF"/>
+        </w:rPr>
+        <w:t>Чем не закон подлости! Получается, что любая научная теория автоматически поте</w:t>
+      </w:r>
+      <w:r>
+        <w:rPr>
+          <w:shd w:val="clear" w:color="auto" w:fill="FFFFFF"/>
+        </w:rPr>
+        <w:t>н</w:t>
+      </w:r>
+      <w:r>
+        <w:rPr>
+          <w:shd w:val="clear" w:color="auto" w:fill="FFFFFF"/>
+        </w:rPr>
+        <w:t>циально неверна, а теория, верная «по определению», не может считаться научной. Более того, этому критерию не удовлетворяют такие науки как математика и логика. Впрочем, их относят не к </w:t>
+      </w:r>
+      <w:r>
+        <w:rPr>
+          <w:i/>
+          <w:iCs/>
+          <w:shd w:val="clear" w:color="auto" w:fill="FFFFFF"/>
+        </w:rPr>
+        <w:t>естественным</w:t>
+      </w:r>
+      <w:r>
+        <w:rPr>
+          <w:shd w:val="clear" w:color="auto" w:fill="FFFFFF"/>
+        </w:rPr>
+        <w:t> наукам, а к </w:t>
+      </w:r>
+      <w:r>
+        <w:t>формальным</w:t>
+      </w:r>
+      <w:r>
+        <w:rPr>
+          <w:shd w:val="clear" w:color="auto" w:fill="FFFFFF"/>
+        </w:rPr>
+        <w:t>, не требующим проверки на фал</w:t>
+      </w:r>
+      <w:r>
+        <w:rPr>
+          <w:shd w:val="clear" w:color="auto" w:fill="FFFFFF"/>
+        </w:rPr>
+        <w:t>ь</w:t>
+      </w:r>
+      <w:r>
+        <w:rPr>
+          <w:shd w:val="clear" w:color="auto" w:fill="FFFFFF"/>
+        </w:rPr>
+        <w:t>сифицируемость. А если к этому добавить ещё один результат того же времени: </w:t>
+      </w:r>
       <w:r>
         <w:rPr>
           <w:rStyle w:val="ac"/>
           <w:highlight w:val="none"/>
         </w:rPr>
-        <w:t>фальсифицируемости</w:t>
-      </w:r>
-      <w:proofErr w:type="spellEnd"/>
-      <w:r>
-        <w:rPr>
-          <w:shd w:val="clear" w:color="auto" w:fill="FFFFFF"/>
-        </w:rPr>
-        <w:t>, выдвинутый замечательным философом Карлом Поппером в пе</w:t>
-      </w:r>
-      <w:r>
-        <w:rPr>
-          <w:shd w:val="clear" w:color="auto" w:fill="FFFFFF"/>
-        </w:rPr>
-        <w:t>р</w:t>
-      </w:r>
-      <w:r>
-        <w:rPr>
-          <w:shd w:val="clear" w:color="auto" w:fill="FFFFFF"/>
-        </w:rPr>
-        <w:t xml:space="preserve">вой половине XX века. Этот критерий призван разделять научное знание от </w:t>
-      </w:r>
-      <w:proofErr w:type="gramStart"/>
-      <w:r>
-        <w:rPr>
-          <w:shd w:val="clear" w:color="auto" w:fill="FFFFFF"/>
-        </w:rPr>
-        <w:t>ненаучного</w:t>
-      </w:r>
-      <w:proofErr w:type="gramEnd"/>
-      <w:r>
-        <w:rPr>
-          <w:shd w:val="clear" w:color="auto" w:fill="FFFFFF"/>
-        </w:rPr>
-        <w:t>, и, на первый взгляд, он кажется парадоксальным:</w:t>
-      </w:r>
-      <w:r>
-        <w:rPr>
-          <w:highlight w:val="white"/>
-          <w:lang w:eastAsia="ru-RU"/>
-        </w:rPr>
-        <w:t xml:space="preserve"> </w:t>
-      </w:r>
-    </w:p>
-    <w:p>
-      <w:pPr>
-        <w:pStyle w:val="afc"/>
-      </w:pPr>
-      <w:r>
-        <w:t>Теория или гипотеза может считаться научной, только если с</w:t>
-      </w:r>
-      <w:r>
-        <w:t>у</w:t>
-      </w:r>
-      <w:r>
-        <w:t>ществует, пусть даже гипотетически, способ её опровергнуть.</w:t>
-      </w:r>
-    </w:p>
-    <w:p>
-      <w:pPr>
-        <w:pStyle w:val="af"/>
-        <w:rPr>
-          <w:shd w:val="clear" w:color="auto" w:fill="FFFFFF"/>
-        </w:rPr>
-      </w:pPr>
-      <w:r>
-        <w:rPr>
-          <w:shd w:val="clear" w:color="auto" w:fill="FFFFFF"/>
-        </w:rPr>
-        <w:lastRenderedPageBreak/>
-        <w:t>Чем не закон подлости! Получается, что любая научная теория автоматически поте</w:t>
-      </w:r>
-      <w:r>
-        <w:rPr>
-          <w:shd w:val="clear" w:color="auto" w:fill="FFFFFF"/>
-        </w:rPr>
-        <w:t>н</w:t>
-      </w:r>
-      <w:r>
-        <w:rPr>
-          <w:shd w:val="clear" w:color="auto" w:fill="FFFFFF"/>
-        </w:rPr>
-        <w:t>циально неверна, а теория, верная «по определению», не может считаться научной. Более того, этому критерию не удовлетворяют такие науки как математика и логика. Впрочем, их относят не к </w:t>
+        <w:t>принцип неполноты</w:t>
+      </w:r>
+      <w:r>
+        <w:rPr>
+          <w:shd w:val="clear" w:color="auto" w:fill="FFFFFF"/>
+        </w:rPr>
+        <w:t> Гёделя, утверждающий, что в рамках любой формальной системы можно сформулировать утверждение, которое невозможно ни доказать, ни опровергнуть, то м</w:t>
+      </w:r>
+      <w:r>
+        <w:rPr>
+          <w:shd w:val="clear" w:color="auto" w:fill="FFFFFF"/>
+        </w:rPr>
+        <w:t>о</w:t>
+      </w:r>
+      <w:r>
+        <w:rPr>
+          <w:shd w:val="clear" w:color="auto" w:fill="FFFFFF"/>
+        </w:rPr>
+        <w:t>жет стать непонятно зачем, вообще, заниматься всей этой наукой. Однако важно пон</w:t>
+      </w:r>
+      <w:r>
+        <w:rPr>
+          <w:shd w:val="clear" w:color="auto" w:fill="FFFFFF"/>
+        </w:rPr>
+        <w:t>и</w:t>
+      </w:r>
+      <w:r>
+        <w:rPr>
+          <w:shd w:val="clear" w:color="auto" w:fill="FFFFFF"/>
+        </w:rPr>
+        <w:t>мать, что принцип фальсифицируемости Поппера ничего не говорит об </w:t>
       </w:r>
       <w:r>
         <w:rPr>
@@ -1456,113 +1483,138 @@
           <w:iCs/>
           <w:shd w:val="clear" w:color="auto" w:fill="FFFFFF"/>
         </w:rPr>
-        <w:t>естественным</w:t>
-      </w:r>
-      <w:r>
-        <w:rPr>
-          <w:shd w:val="clear" w:color="auto" w:fill="FFFFFF"/>
-        </w:rPr>
-        <w:t> наукам, а к </w:t>
-      </w:r>
-      <w:r>
-        <w:t>формальным</w:t>
-      </w:r>
-      <w:r>
-        <w:rPr>
-          <w:shd w:val="clear" w:color="auto" w:fill="FFFFFF"/>
-        </w:rPr>
-        <w:t xml:space="preserve">, не требующим проверки на </w:t>
-      </w:r>
-      <w:proofErr w:type="spellStart"/>
-      <w:r>
-        <w:rPr>
-          <w:shd w:val="clear" w:color="auto" w:fill="FFFFFF"/>
-        </w:rPr>
-        <w:t>фал</w:t>
-      </w:r>
-      <w:r>
-        <w:rPr>
-          <w:shd w:val="clear" w:color="auto" w:fill="FFFFFF"/>
-        </w:rPr>
-        <w:t>ь</w:t>
-      </w:r>
-      <w:r>
-        <w:rPr>
-          <w:shd w:val="clear" w:color="auto" w:fill="FFFFFF"/>
-        </w:rPr>
-        <w:t>сифицируемость</w:t>
-      </w:r>
-      <w:proofErr w:type="spellEnd"/>
-      <w:r>
-        <w:rPr>
-          <w:shd w:val="clear" w:color="auto" w:fill="FFFFFF"/>
-        </w:rPr>
-        <w:t>. А если к этому добавить ещё один результат того же времени: </w:t>
+        <w:t>истинности</w:t>
+      </w:r>
+      <w:r>
+        <w:rPr>
+          <w:shd w:val="clear" w:color="auto" w:fill="FFFFFF"/>
+        </w:rPr>
+        <w:t> теории, а только о том является она научной или нет. Он может помочь определить, даёт ли некая теория язык, на котором имеет смысл рассуждать о мире или нет. </w:t>
+      </w:r>
+    </w:p>
+    <w:p>
+      <w:pPr>
+        <w:pStyle w:val="af"/>
+      </w:pPr>
+      <w:r>
+        <w:rPr>
+          <w:shd w:val="clear" w:color="auto" w:fill="FFFFFF"/>
+        </w:rPr>
+        <w:t>Но всё же, почему, если мы не можем на базе статистических данных отвергнуть г</w:t>
+      </w:r>
+      <w:r>
+        <w:rPr>
+          <w:shd w:val="clear" w:color="auto" w:fill="FFFFFF"/>
+        </w:rPr>
+        <w:t>и</w:t>
+      </w:r>
+      <w:r>
+        <w:rPr>
+          <w:shd w:val="clear" w:color="auto" w:fill="FFFFFF"/>
+        </w:rPr>
+        <w:t>потезу, мы в праве принять её истинной? Дело в том, что статистическая гипотеза берётся не из желания исследователя или его предпочтений, она должна вытекать из каких-либо общих формальных законов. Например, из Центральной предельной теоремы, либо из принципа максимальной энтропии. Эти законы корректно отражают </w:t>
+      </w:r>
+      <w:r>
+        <w:rPr>
+          <w:i/>
+          <w:iCs/>
+          <w:shd w:val="clear" w:color="auto" w:fill="FFFFFF"/>
+        </w:rPr>
+        <w:t>степень нашего н</w:t>
+      </w:r>
+      <w:r>
+        <w:rPr>
+          <w:i/>
+          <w:iCs/>
+          <w:shd w:val="clear" w:color="auto" w:fill="FFFFFF"/>
+        </w:rPr>
+        <w:t>е</w:t>
+      </w:r>
+      <w:r>
+        <w:rPr>
+          <w:i/>
+          <w:iCs/>
+          <w:shd w:val="clear" w:color="auto" w:fill="FFFFFF"/>
+        </w:rPr>
+        <w:t>знания</w:t>
+      </w:r>
+      <w:r>
+        <w:rPr>
+          <w:shd w:val="clear" w:color="auto" w:fill="FFFFFF"/>
+        </w:rPr>
+        <w:t>, не добавляя, без необходимости, лишних предположений или гипотез. В извес</w:t>
+      </w:r>
+      <w:r>
+        <w:rPr>
+          <w:shd w:val="clear" w:color="auto" w:fill="FFFFFF"/>
+        </w:rPr>
+        <w:t>т</w:t>
+      </w:r>
+      <w:r>
+        <w:rPr>
+          <w:shd w:val="clear" w:color="auto" w:fill="FFFFFF"/>
+        </w:rPr>
+        <w:t>ном смысле, это прямое использование знаменитого философского принципа, известного как </w:t>
       </w:r>
       <w:r>
         <w:rPr>
           <w:rStyle w:val="ac"/>
           <w:highlight w:val="none"/>
         </w:rPr>
-        <w:t>принцип неполноты</w:t>
-      </w:r>
-      <w:r>
-        <w:rPr>
-          <w:shd w:val="clear" w:color="auto" w:fill="FFFFFF"/>
-        </w:rPr>
-        <w:t> </w:t>
-      </w:r>
-      <w:proofErr w:type="spellStart"/>
-      <w:r>
-        <w:rPr>
-          <w:shd w:val="clear" w:color="auto" w:fill="FFFFFF"/>
-        </w:rPr>
-        <w:t>Гёделя</w:t>
-      </w:r>
-      <w:proofErr w:type="spellEnd"/>
-      <w:r>
-        <w:rPr>
-          <w:shd w:val="clear" w:color="auto" w:fill="FFFFFF"/>
-        </w:rPr>
-        <w:t>, утверждающий, что в рамках любой формальной системы можно сформулировать утверждение, которое невозможно ни доказать, ни опровергнуть, то м</w:t>
-      </w:r>
-      <w:r>
-        <w:rPr>
-          <w:shd w:val="clear" w:color="auto" w:fill="FFFFFF"/>
-        </w:rPr>
+        <w:t>бритва Оккама</w:t>
+      </w:r>
+      <w:r>
+        <w:rPr>
+          <w:shd w:val="clear" w:color="auto" w:fill="FFFFFF"/>
+        </w:rPr>
+        <w:t>:</w:t>
+      </w:r>
+      <w:r>
+        <w:rPr>
+          <w:highlight w:val="white"/>
+          <w:lang w:eastAsia="ru-RU"/>
+        </w:rPr>
+        <w:t xml:space="preserve"> </w:t>
+      </w:r>
+    </w:p>
+    <w:p>
+      <w:pPr>
+        <w:pStyle w:val="afc"/>
+      </w:pPr>
+      <w:r>
+        <w:t>«Что может быть сделано на основе меньшего числа предпол</w:t>
+      </w:r>
+      <w:r>
         <w:t>о</w:t>
       </w:r>
       <w:r>
-        <w:rPr>
-          <w:shd w:val="clear" w:color="auto" w:fill="FFFFFF"/>
-        </w:rPr>
-        <w:t>жет стать непонятно зачем, вообще, заниматься всей этой наукой. Однако важно пон</w:t>
-      </w:r>
-      <w:r>
-        <w:rPr>
-          <w:shd w:val="clear" w:color="auto" w:fill="FFFFFF"/>
-        </w:rPr>
-        <w:t>и</w:t>
-      </w:r>
-      <w:r>
-        <w:rPr>
-          <w:shd w:val="clear" w:color="auto" w:fill="FFFFFF"/>
-        </w:rPr>
-        <w:t xml:space="preserve">мать, что принцип </w:t>
-      </w:r>
-      <w:proofErr w:type="spellStart"/>
-      <w:r>
-        <w:rPr>
-          <w:shd w:val="clear" w:color="auto" w:fill="FFFFFF"/>
-        </w:rPr>
-        <w:t>фальсифицируемости</w:t>
-      </w:r>
-      <w:proofErr w:type="spellEnd"/>
-      <w:r>
-        <w:rPr>
-          <w:shd w:val="clear" w:color="auto" w:fill="FFFFFF"/>
-        </w:rPr>
-        <w:t xml:space="preserve"> Поппера ничего не говорит об </w:t>
+        <w:t>жений, не следует делать, исходя из большего»</w:t>
+      </w:r>
+    </w:p>
+    <w:p>
+      <w:pPr>
+        <w:pStyle w:val="af"/>
+        <w:rPr>
+          <w:shd w:val="clear" w:color="auto" w:fill="FFFFFF"/>
+        </w:rPr>
+      </w:pPr>
+      <w:r>
+        <w:rPr>
+          <w:shd w:val="clear" w:color="auto" w:fill="FFFFFF"/>
+        </w:rPr>
+        <w:t>Таким образом, когда мы принимаем нулевую гипотезу, основываясь на отсутствии её опровержения, мы формально и честно показываем, что в результате экспериме</w:t>
+      </w:r>
+      <w:r>
+        <w:rPr>
+          <w:shd w:val="clear" w:color="auto" w:fill="FFFFFF"/>
+        </w:rPr>
+        <w:t>н</w:t>
+      </w:r>
+      <w:r>
+        <w:rPr>
+          <w:shd w:val="clear" w:color="auto" w:fill="FFFFFF"/>
+        </w:rPr>
+        <w:t>та </w:t>
       </w:r>
       <w:r>
         <w:rPr>
@@ -1570,50 +1622,87 @@
           <w:iCs/>
           <w:shd w:val="clear" w:color="auto" w:fill="FFFFFF"/>
         </w:rPr>
-        <w:t>истинности</w:t>
-      </w:r>
-      <w:r>
-        <w:rPr>
-          <w:shd w:val="clear" w:color="auto" w:fill="FFFFFF"/>
-        </w:rPr>
-        <w:t> теории, а только о том является она научной или нет. Он может помочь определить, даёт ли некая теория язык, на котором имеет смысл рассуждать о мире или нет. </w:t>
+        <w:t>степень нашего незнания осталась на прежнем уровне</w:t>
+      </w:r>
+      <w:r>
+        <w:rPr>
+          <w:shd w:val="clear" w:color="auto" w:fill="FFFFFF"/>
+        </w:rPr>
+        <w:t>. В примере же со снежным ч</w:t>
+      </w:r>
+      <w:r>
+        <w:rPr>
+          <w:shd w:val="clear" w:color="auto" w:fill="FFFFFF"/>
+        </w:rPr>
+        <w:t>е</w:t>
+      </w:r>
+      <w:r>
+        <w:rPr>
+          <w:shd w:val="clear" w:color="auto" w:fill="FFFFFF"/>
+        </w:rPr>
+        <w:t xml:space="preserve">ловеком, явно или неявно, но предполагается обратное: отсутствие доказательств того, что этой загадочной твари не </w:t>
+      </w:r>
+      <w:r>
+        <w:rPr>
+          <w:shd w:val="clear" w:color="auto" w:fill="FFFFFF"/>
+        </w:rPr>
+        <w:t>существует,</w:t>
+      </w:r>
+      <w:r>
+        <w:rPr>
+          <w:shd w:val="clear" w:color="auto" w:fill="FFFFFF"/>
+        </w:rPr>
+        <w:t xml:space="preserve"> представляется чем-то, что может увеличить ст</w:t>
+      </w:r>
+      <w:r>
+        <w:rPr>
+          <w:shd w:val="clear" w:color="auto" w:fill="FFFFFF"/>
+        </w:rPr>
+        <w:t>е</w:t>
+      </w:r>
+      <w:r>
+        <w:rPr>
+          <w:shd w:val="clear" w:color="auto" w:fill="FFFFFF"/>
+        </w:rPr>
+        <w:t>пень нашего знания о ней. </w:t>
       </w:r>
     </w:p>
     <w:p>
       <w:pPr>
         <w:pStyle w:val="af"/>
-      </w:pPr>
-      <w:r>
-        <w:rPr>
-          <w:shd w:val="clear" w:color="auto" w:fill="FFFFFF"/>
-        </w:rPr>
-        <w:t>Но всё же, почему, если мы не можем на базе статистических данных отвергнуть г</w:t>
-      </w:r>
-      <w:r>
-        <w:rPr>
-          <w:shd w:val="clear" w:color="auto" w:fill="FFFFFF"/>
-        </w:rPr>
-        <w:t>и</w:t>
-      </w:r>
-      <w:r>
-        <w:rPr>
-          <w:shd w:val="clear" w:color="auto" w:fill="FFFFFF"/>
-        </w:rPr>
-        <w:t xml:space="preserve">потезу, мы </w:t>
-      </w:r>
-      <w:proofErr w:type="gramStart"/>
-      <w:r>
-        <w:rPr>
-          <w:shd w:val="clear" w:color="auto" w:fill="FFFFFF"/>
-        </w:rPr>
-        <w:t>в праве</w:t>
-      </w:r>
-      <w:proofErr w:type="gramEnd"/>
-      <w:r>
-        <w:rPr>
-          <w:shd w:val="clear" w:color="auto" w:fill="FFFFFF"/>
-        </w:rPr>
-        <w:t xml:space="preserve"> принять её истинной? Дело в том, что статистическая гипотеза берётся не из желания исследователя или его предпочтений, она должна вытекать из каких-либо общих формальных законов. Например, из Центральной предельной теоремы, либо из принципа максимальной энтропии. Эти законы корректно отражают </w:t>
+        <w:rPr>
+          <w:shd w:val="clear" w:color="auto" w:fill="FFFFFF"/>
+        </w:rPr>
+      </w:pPr>
+      <w:r>
+        <w:rPr>
+          <w:shd w:val="clear" w:color="auto" w:fill="FFFFFF"/>
+        </w:rPr>
+        <w:t>Вообще, с точки зрения принципа фальсифицируемости, любое утверждение о сущ</w:t>
+      </w:r>
+      <w:r>
+        <w:rPr>
+          <w:shd w:val="clear" w:color="auto" w:fill="FFFFFF"/>
+        </w:rPr>
+        <w:t>е</w:t>
+      </w:r>
+      <w:r>
+        <w:rPr>
+          <w:shd w:val="clear" w:color="auto" w:fill="FFFFFF"/>
+        </w:rPr>
+        <w:t>ствовании чего-либо ненаучно, ибо отсутствие свидетельства ничего не доказывает. В т</w:t>
+      </w:r>
+      <w:r>
+        <w:rPr>
+          <w:shd w:val="clear" w:color="auto" w:fill="FFFFFF"/>
+        </w:rPr>
+        <w:t>о</w:t>
+      </w:r>
+      <w:r>
+        <w:rPr>
+          <w:shd w:val="clear" w:color="auto" w:fill="FFFFFF"/>
+        </w:rPr>
+        <w:t>же время, утверждение об отсутствии чего-либо можно легко опровергнуть предоставив экземпляр, косвенное свидетельство, либо доказав существование по построению. И в этом смысле, статистическая проверка гипотез анализирует утверждения об </w:t>
       </w:r>
       <w:r>
         <w:rPr>
@@ -1621,75 +1710,22 @@
           <w:iCs/>
           <w:shd w:val="clear" w:color="auto" w:fill="FFFFFF"/>
         </w:rPr>
-        <w:t>степень нашего н</w:t>
-      </w:r>
-      <w:r>
-        <w:rPr>
-          <w:i/>
-          <w:iCs/>
-          <w:shd w:val="clear" w:color="auto" w:fill="FFFFFF"/>
-        </w:rPr>
-        <w:t>е</w:t>
-      </w:r>
-      <w:r>
-        <w:rPr>
-          <w:i/>
-          <w:iCs/>
-          <w:shd w:val="clear" w:color="auto" w:fill="FFFFFF"/>
-        </w:rPr>
-        <w:t>знания</w:t>
-      </w:r>
-      <w:r>
-        <w:rPr>
-          <w:shd w:val="clear" w:color="auto" w:fill="FFFFFF"/>
-        </w:rPr>
-        <w:t>, не добавляя, без необходимости, лишних предположений или гипотез. В извес</w:t>
-      </w:r>
-      <w:r>
-        <w:rPr>
-          <w:shd w:val="clear" w:color="auto" w:fill="FFFFFF"/>
-        </w:rPr>
-        <w:t>т</w:t>
-      </w:r>
-      <w:r>
-        <w:rPr>
-          <w:shd w:val="clear" w:color="auto" w:fill="FFFFFF"/>
-        </w:rPr>
-        <w:t>ном смысле, это прямое использование знаменитого философского принципа, известного как </w:t>
-      </w:r>
-      <w:r>
-        <w:rPr>
-          <w:rStyle w:val="ac"/>
-          <w:highlight w:val="none"/>
-        </w:rPr>
-        <w:t>бритва Оккама</w:t>
-      </w:r>
-      <w:r>
-        <w:rPr>
-          <w:shd w:val="clear" w:color="auto" w:fill="FFFFFF"/>
-        </w:rPr>
-        <w:t>:</w:t>
-      </w:r>
-      <w:r>
-        <w:rPr>
-          <w:highlight w:val="white"/>
-          <w:lang w:eastAsia="ru-RU"/>
-        </w:rPr>
-        <w:t xml:space="preserve"> </w:t>
-      </w:r>
-    </w:p>
-    <w:p>
-      <w:pPr>
-        <w:pStyle w:val="afc"/>
-      </w:pPr>
-      <w:r>
-        <w:t>«Что может быть сделано на основе меньшего числа предпол</w:t>
-      </w:r>
-      <w:r>
-        <w:t>о</w:t>
-      </w:r>
-      <w:r>
-        <w:t>жений, не следует делать, исходя из большего»</w:t>
+        <w:t>отсутствии</w:t>
+      </w:r>
+      <w:r>
+        <w:rPr>
+          <w:shd w:val="clear" w:color="auto" w:fill="FFFFFF"/>
+        </w:rPr>
+        <w:t> искомого эффекта и может предоставить в известном смысле, точное опровержение этого утверждения. Именно этим в полной мере оправдывается термин «нулевая гипотеза»: она содержит необходимый минимум знаний о системе.</w:t>
+      </w:r>
+    </w:p>
+    <w:p>
+      <w:pPr>
+        <w:pStyle w:val="2"/>
+      </w:pPr>
+      <w:r>
+        <w:lastRenderedPageBreak/>
+        <w:t>Как запутать статистикой и как распутаться</w:t>
       </w:r>
     </w:p>
     <w:p>
@@ -1703,164 +1739,7 @@
         <w:rPr>
           <w:shd w:val="clear" w:color="auto" w:fill="FFFFFF"/>
         </w:rPr>
-        <w:t>Таким образом, когда мы принимаем нулевую гипотезу, основываясь на отсутствии её опровержения, мы формально и честно показываем, что в результате экспериме</w:t>
-      </w:r>
-      <w:r>
-        <w:rPr>
-          <w:shd w:val="clear" w:color="auto" w:fill="FFFFFF"/>
-        </w:rPr>
-        <w:t>н</w:t>
-      </w:r>
-      <w:r>
-        <w:rPr>
-          <w:shd w:val="clear" w:color="auto" w:fill="FFFFFF"/>
-        </w:rPr>
-        <w:t>та </w:t>
-      </w:r>
-      <w:r>
-        <w:rPr>
-          <w:i/>
-          <w:iCs/>
-          <w:shd w:val="clear" w:color="auto" w:fill="FFFFFF"/>
-        </w:rPr>
-        <w:t>степень нашего незнания осталась на прежнем уровне</w:t>
-      </w:r>
-      <w:r>
-        <w:rPr>
-          <w:shd w:val="clear" w:color="auto" w:fill="FFFFFF"/>
-        </w:rPr>
-        <w:t>. В примере же со снежным ч</w:t>
-      </w:r>
-      <w:r>
-        <w:rPr>
-          <w:shd w:val="clear" w:color="auto" w:fill="FFFFFF"/>
-        </w:rPr>
-        <w:t>е</w:t>
-      </w:r>
-      <w:r>
-        <w:rPr>
-          <w:shd w:val="clear" w:color="auto" w:fill="FFFFFF"/>
-        </w:rPr>
-        <w:t xml:space="preserve">ловеком, явно или неявно, но предполагается обратное: отсутствие доказательств того, что этой загадочной твари не </w:t>
-      </w:r>
-      <w:r>
-        <w:rPr>
-          <w:shd w:val="clear" w:color="auto" w:fill="FFFFFF"/>
-        </w:rPr>
-        <w:t>существует,</w:t>
-      </w:r>
-      <w:r>
-        <w:rPr>
-          <w:shd w:val="clear" w:color="auto" w:fill="FFFFFF"/>
-        </w:rPr>
-        <w:t xml:space="preserve"> представляется чем-то, что может увеличить ст</w:t>
-      </w:r>
-      <w:r>
-        <w:rPr>
-          <w:shd w:val="clear" w:color="auto" w:fill="FFFFFF"/>
-        </w:rPr>
-        <w:t>е</w:t>
-      </w:r>
-      <w:r>
-        <w:rPr>
-          <w:shd w:val="clear" w:color="auto" w:fill="FFFFFF"/>
-        </w:rPr>
-        <w:t>пень нашего знания о ней. </w:t>
-      </w:r>
-    </w:p>
-    <w:p>
-      <w:pPr>
-        <w:pStyle w:val="af"/>
-        <w:rPr>
-          <w:shd w:val="clear" w:color="auto" w:fill="FFFFFF"/>
-        </w:rPr>
-      </w:pPr>
-      <w:r>
-        <w:rPr>
-          <w:shd w:val="clear" w:color="auto" w:fill="FFFFFF"/>
-        </w:rPr>
-        <w:t xml:space="preserve">Вообще, с точки зрения принципа </w:t>
-      </w:r>
-      <w:proofErr w:type="spellStart"/>
-      <w:r>
-        <w:rPr>
-          <w:shd w:val="clear" w:color="auto" w:fill="FFFFFF"/>
-        </w:rPr>
-        <w:t>фальсифицируемости</w:t>
-      </w:r>
-      <w:proofErr w:type="spellEnd"/>
-      <w:r>
-        <w:rPr>
-          <w:shd w:val="clear" w:color="auto" w:fill="FFFFFF"/>
-        </w:rPr>
-        <w:t>, любое утверждение о сущ</w:t>
-      </w:r>
-      <w:r>
-        <w:rPr>
-          <w:shd w:val="clear" w:color="auto" w:fill="FFFFFF"/>
-        </w:rPr>
-        <w:t>е</w:t>
-      </w:r>
-      <w:r>
-        <w:rPr>
-          <w:shd w:val="clear" w:color="auto" w:fill="FFFFFF"/>
-        </w:rPr>
-        <w:t>ствовании чего-либо ненаучно, ибо отсутствие свидетельства ничего не доказывает. В т</w:t>
-      </w:r>
-      <w:r>
-        <w:rPr>
-          <w:shd w:val="clear" w:color="auto" w:fill="FFFFFF"/>
-        </w:rPr>
-        <w:t>о</w:t>
-      </w:r>
-      <w:r>
-        <w:rPr>
-          <w:shd w:val="clear" w:color="auto" w:fill="FFFFFF"/>
-        </w:rPr>
-        <w:t>же время, утверждение об отсутствии чего-либо можно легко опровергнуть предоставив экземпляр, косвенное свидетельство, либо доказав существование по построению. И в этом смысле, статистическая проверка гипотез анализирует утверждения об </w:t>
-      </w:r>
-      <w:r>
-        <w:rPr>
-          <w:i/>
-          <w:iCs/>
-          <w:shd w:val="clear" w:color="auto" w:fill="FFFFFF"/>
-        </w:rPr>
-        <w:t>отсутствии</w:t>
-      </w:r>
-      <w:r>
-        <w:rPr>
-          <w:shd w:val="clear" w:color="auto" w:fill="FFFFFF"/>
-        </w:rPr>
-        <w:t> искомого эффекта и может предоставить в известном смысле, точное опровержение этого утверждения. Именно этим в полной мере оправдывается термин «нулевая гипотеза»: она содержит необходимый минимум знаний о системе.</w:t>
-      </w:r>
-    </w:p>
-    <w:p>
-      <w:pPr>
-        <w:pStyle w:val="2"/>
-      </w:pPr>
-      <w:r>
-        <w:t>Как запутать статистикой и как распутаться</w:t>
-      </w:r>
-    </w:p>
-    <w:p>
-      <w:pPr>
-        <w:pStyle w:val="af"/>
-        <w:rPr>
-          <w:shd w:val="clear" w:color="auto" w:fill="FFFFFF"/>
-        </w:rPr>
-      </w:pPr>
-      <w:r>
-        <w:rPr>
-          <w:shd w:val="clear" w:color="auto" w:fill="FFFFFF"/>
-        </w:rPr>
-        <w:t xml:space="preserve">Очень важно подчеркнуть, что если статистические данные говорят о том, что нулевая гипотеза может быть отвергнута, то это не значит, что мы тем самым доказали истинность какой-либо альтернативной гипотезы. Статистику не следует путать с логикой, в этом </w:t>
-      </w:r>
-      <w:r>
-        <w:rPr>
-          <w:shd w:val="clear" w:color="auto" w:fill="FFFFFF"/>
-        </w:rPr>
-        <w:lastRenderedPageBreak/>
-        <w:t>кроется масса трудноуловимых ошибок, особенно, когда в дело вступают условные вер</w:t>
+        <w:t>Очень важно подчеркнуть, что если статистические данные говорят о том, что нулевая гипотеза может быть отвергнута, то это не значит, что мы тем самым доказали истинность какой-либо альтернативной гипотезы. Статистику не следует путать с логикой, в этом кроется масса трудноуловимых ошибок, особенно, когда в дело вступают условные вер</w:t>
       </w:r>
       <w:r>
         <w:rPr>
@@ -1900,21 +1779,7 @@
         <w:rPr>
           <w:shd w:val="clear" w:color="auto" w:fill="FFFFFF"/>
         </w:rPr>
-        <w:t> </w:t>
-      </w:r>
-      <w:proofErr w:type="gramStart"/>
-      <w:r>
-        <w:rPr>
-          <w:shd w:val="clear" w:color="auto" w:fill="FFFFFF"/>
-        </w:rPr>
-        <w:t>млрд</w:t>
-      </w:r>
-      <w:proofErr w:type="gramEnd"/>
-      <w:r>
-        <w:rPr>
-          <w:shd w:val="clear" w:color="auto" w:fill="FFFFFF"/>
-        </w:rPr>
-        <w:t>), следует ли из этого, что Папа Иоанн Павел II не был чел</w:t>
+        <w:t> млрд), следует ли из этого, что Папа Иоанн Павел II не был чел</w:t>
       </w:r>
       <w:r>
         <w:rPr>
@@ -1956,21 +1821,7 @@
         <w:rPr>
           <w:shd w:val="clear" w:color="auto" w:fill="FFFFFF"/>
         </w:rPr>
-        <w:t xml:space="preserve"> как ложных </w:t>
-      </w:r>
-      <w:proofErr w:type="spellStart"/>
-      <w:r>
-        <w:rPr>
-          <w:shd w:val="clear" w:color="auto" w:fill="FFFFFF"/>
-        </w:rPr>
-        <w:t>положителых</w:t>
-      </w:r>
-      <w:proofErr w:type="spellEnd"/>
-      <w:r>
-        <w:rPr>
-          <w:shd w:val="clear" w:color="auto" w:fill="FFFFFF"/>
-        </w:rPr>
-        <w:t>, так и ложных отрицательных р</w:t>
+        <w:t> как ложных положителых, так и ложных отрицательных р</w:t>
       </w:r>
       <w:r>
         <w:rPr>
@@ -2000,21 +1851,7 @@
         <w:rPr>
           <w:shd w:val="clear" w:color="auto" w:fill="FFFFFF"/>
         </w:rPr>
-        <w:t xml:space="preserve"> случаев </w:t>
-      </w:r>
-      <w:proofErr w:type="gramStart"/>
-      <w:r>
-        <w:rPr>
-          <w:shd w:val="clear" w:color="auto" w:fill="FFFFFF"/>
-        </w:rPr>
-        <w:t>он</w:t>
-      </w:r>
-      <w:proofErr w:type="gramEnd"/>
-      <w:r>
-        <w:rPr>
-          <w:shd w:val="clear" w:color="auto" w:fill="FFFFFF"/>
-        </w:rPr>
-        <w:t xml:space="preserve"> верно выявит пьяного водителя. Давайте пр</w:t>
+        <w:t> случаев он верно выявит пьяного водителя. Давайте пр</w:t>
       </w:r>
       <w:r>
         <w:rPr>
@@ -2132,21 +1969,7 @@
         <w:rPr>
           <w:shd w:val="clear" w:color="auto" w:fill="FFFFFF"/>
         </w:rPr>
-        <w:t xml:space="preserve">ный результат: то есть, на одного проскочившего </w:t>
-      </w:r>
-      <w:proofErr w:type="gramStart"/>
-      <w:r>
-        <w:rPr>
-          <w:shd w:val="clear" w:color="auto" w:fill="FFFFFF"/>
-        </w:rPr>
-        <w:t>пьяницу</w:t>
-      </w:r>
-      <w:proofErr w:type="gramEnd"/>
-      <w:r>
-        <w:rPr>
-          <w:shd w:val="clear" w:color="auto" w:fill="FFFFFF"/>
-        </w:rPr>
-        <w:t xml:space="preserve"> придётся девять невинно обв</w:t>
+        <w:t>ный результат: то есть, на одного проскочившего пьяницу придётся девять невинно обв</w:t>
       </w:r>
       <w:r>
         <w:rPr>
@@ -2158,21 +1981,7 @@
         <w:rPr>
           <w:shd w:val="clear" w:color="auto" w:fill="FFFFFF"/>
         </w:rPr>
-        <w:t xml:space="preserve">нённых случайных водителей. Чем не закон подлости! Паритет будет </w:t>
-      </w:r>
-      <w:proofErr w:type="gramStart"/>
-      <w:r>
-        <w:rPr>
-          <w:shd w:val="clear" w:color="auto" w:fill="FFFFFF"/>
-        </w:rPr>
-        <w:t>наблюдаться</w:t>
-      </w:r>
-      <w:proofErr w:type="gramEnd"/>
-      <w:r>
-        <w:rPr>
-          <w:shd w:val="clear" w:color="auto" w:fill="FFFFFF"/>
-        </w:rPr>
-        <w:t xml:space="preserve"> только если доля пьяных водителей будет равна </w:t>
+        <w:t>нённых случайных водителей. Чем не закон подлости! Паритет будет наблюдаться только если доля пьяных водителей будет равна </w:t>
       </w:r>
       <m:oMath>
         <m:r>
@@ -2238,21 +2047,7 @@
         <w:rPr>
           <w:shd w:val="clear" w:color="auto" w:fill="FFFFFF"/>
         </w:rPr>
-        <w:t xml:space="preserve">. Помните, в </w:t>
-      </w:r>
-      <w:proofErr w:type="spellStart"/>
-      <w:r>
-        <w:rPr>
-          <w:shd w:val="clear" w:color="auto" w:fill="FFFFFF"/>
-        </w:rPr>
-        <w:t>колмогоровском</w:t>
-      </w:r>
-      <w:proofErr w:type="spellEnd"/>
-      <w:r>
-        <w:rPr>
-          <w:shd w:val="clear" w:color="auto" w:fill="FFFFFF"/>
-        </w:rPr>
-        <w:t xml:space="preserve"> опред</w:t>
+        <w:t>. Помните, в колмогоровском опред</w:t>
       </w:r>
       <w:r>
         <w:rPr>
@@ -2289,22 +2084,14 @@
         <w:rPr>
           <w:shd w:val="clear" w:color="auto" w:fill="FFFFFF"/>
         </w:rPr>
-        <w:t>и на передний план выходит зависимость событий друг от друга</w:t>
-      </w:r>
-      <w:proofErr w:type="gramStart"/>
-      <w:r>
-        <w:rPr>
-          <w:shd w:val="clear" w:color="auto" w:fill="FFFFFF"/>
+        <w:t>и на передний план выходит зависимость событий друг от друга.</w:t>
+      </w:r>
+      <w:r>
+        <w:rPr>
+          <w:lang w:eastAsia="ru-RU"/>
         </w:rPr>
         <w:t>.</w:t>
       </w:r>
-      <w:r>
-        <w:rPr>
-          <w:lang w:eastAsia="ru-RU"/>
-        </w:rPr>
-        <w:t>.</w:t>
-      </w:r>
-      <w:proofErr w:type="gramEnd"/>
     </w:p>
     <w:p>
       <w:pPr>
@@ -2538,11 +2325,7 @@
         <w:t>События</w:t>
       </w:r>
       <w:r>
-        <w:t xml:space="preserve"> A и B независимы, если</w:t>
-      </w:r>
-      <w:proofErr w:type="gramStart"/>
-      <w:r>
-        <w:t xml:space="preserve"> </w:t>
+        <w:t xml:space="preserve"> A и B независимы, если </w:t>
       </w:r>
       <m:oMath>
         <m:r>
@@ -2553,11 +2336,7 @@
         </m:r>
       </m:oMath>
       <w:r>
-        <w:t xml:space="preserve">, </w:t>
-      </w:r>
-      <w:proofErr w:type="gramEnd"/>
-      <w:r>
-        <w:t xml:space="preserve">или </w:t>
+        <w:t xml:space="preserve">, или </w:t>
       </w:r>
       <m:oMath>
         <m:r>
@@ -2710,14 +2489,7 @@
         <w:rPr>
           <w:lang w:eastAsia="ru-RU"/>
         </w:rPr>
-        <w:t xml:space="preserve"> операция коммутативная, то есть</w:t>
-      </w:r>
-      <w:proofErr w:type="gramStart"/>
-      <w:r>
-        <w:rPr>
-          <w:lang w:eastAsia="ru-RU"/>
-        </w:rPr>
-        <w:t xml:space="preserve"> </w:t>
+        <w:t xml:space="preserve"> операция коммутативная, то есть </w:t>
       </w:r>
       <m:oMath>
         <m:r>
@@ -2732,14 +2504,7 @@
         <w:rPr>
           <w:lang w:eastAsia="ru-RU"/>
         </w:rPr>
-        <w:t xml:space="preserve">. </w:t>
-      </w:r>
-      <w:proofErr w:type="gramEnd"/>
-      <w:r>
-        <w:rPr>
-          <w:lang w:eastAsia="ru-RU"/>
-        </w:rPr>
-        <w:t>Отсюда н</w:t>
+        <w:t>. Отсюда н</w:t>
       </w:r>
       <w:r>
         <w:rPr>
@@ -2788,19 +2553,11 @@
         <w:pStyle w:val="af"/>
         <w:ind w:firstLine="0"/>
       </w:pPr>
-      <w:proofErr w:type="gramStart"/>
-      <w:r>
-        <w:rPr>
-          <w:lang w:eastAsia="ru-RU"/>
-        </w:rPr>
-        <w:t>которую</w:t>
-      </w:r>
-      <w:proofErr w:type="gramEnd"/>
-      <w:r>
-        <w:rPr>
-          <w:lang w:eastAsia="ru-RU"/>
-        </w:rPr>
-        <w:t xml:space="preserve"> можно использовать для исчисления условных вероятностей.</w:t>
+      <w:r>
+        <w:rPr>
+          <w:lang w:eastAsia="ru-RU"/>
+        </w:rPr>
+        <w:t>которую можно использовать для исчисления условных вероятностей.</w:t>
       </w:r>
     </w:p>
     <w:p>
@@ -2923,6 +2680,7 @@
           <w:shd w:val="clear" w:color="auto" w:fill="FFFFFF"/>
           <w:lang w:eastAsia="ru-RU"/>
         </w:rPr>
+        <w:lastRenderedPageBreak/>
         <w:t>ность того, остановленный водитель пьян; </w:t>
       </w:r>
       <m:oMath>
@@ -3031,7 +2789,6 @@
           <w:shd w:val="clear" w:color="auto" w:fill="FFFFFF"/>
           <w:lang w:eastAsia="ru-RU"/>
         </w:rPr>
-        <w:lastRenderedPageBreak/>
         <w:t>ных результатов). Вычислим </w:t>
       </w:r>
       <m:oMath>
@@ -3223,23 +2980,7 @@
           <w:shd w:val="clear" w:color="auto" w:fill="FFFFFF"/>
           <w:lang w:eastAsia="ru-RU"/>
         </w:rPr>
-        <w:t xml:space="preserve">менение в теории принятия решений, в системах распознавания образов, в </w:t>
-      </w:r>
-      <w:proofErr w:type="gramStart"/>
-      <w:r>
-        <w:rPr>
-          <w:shd w:val="clear" w:color="auto" w:fill="FFFFFF"/>
-          <w:lang w:eastAsia="ru-RU"/>
-        </w:rPr>
-        <w:t>спам-фильтрах</w:t>
-      </w:r>
-      <w:proofErr w:type="gramEnd"/>
-      <w:r>
-        <w:rPr>
-          <w:shd w:val="clear" w:color="auto" w:fill="FFFFFF"/>
-          <w:lang w:eastAsia="ru-RU"/>
-        </w:rPr>
-        <w:t>, программах, проверяющих тесты на плагиат и во многих других информационных техн</w:t>
+        <w:t>менение в теории принятия решений, в системах распознавания образов, в спам-фильтрах, программах, проверяющих тесты на плагиат и во многих других информационных техн</w:t>
       </w:r>
       <w:r>
         <w:rPr>
@@ -3267,7 +3008,25 @@
         <w:rPr>
           <w:shd w:val="clear" w:color="auto" w:fill="FFFFFF"/>
         </w:rPr>
-        <w:t xml:space="preserve">Эти примеры тщательно разбираются студентами, изучающими медицинские тесты, или юридические практики. Но, боюсь, что журналистам или политикам не преподают ни математическую </w:t>
+        <w:t>Подобные</w:t>
+      </w:r>
+      <w:r>
+        <w:rPr>
+          <w:shd w:val="clear" w:color="auto" w:fill="FFFFFF"/>
+        </w:rPr>
+        <w:t xml:space="preserve"> примеры тщательно разбираются студентами, изучающими медицинские тесты, или юридические практики. Но, боюсь, что журналистам или политикам не преп</w:t>
+      </w:r>
+      <w:r>
+        <w:rPr>
+          <w:shd w:val="clear" w:color="auto" w:fill="FFFFFF"/>
+        </w:rPr>
+        <w:t>о</w:t>
+      </w:r>
+      <w:r>
+        <w:rPr>
+          <w:shd w:val="clear" w:color="auto" w:fill="FFFFFF"/>
+        </w:rPr>
+        <w:t xml:space="preserve">дают ни математическую </w:t>
       </w:r>
       <w:r>
         <w:rPr>
@@ -3279,7 +3038,135 @@
         <w:rPr>
           <w:shd w:val="clear" w:color="auto" w:fill="FFFFFF"/>
         </w:rPr>
-        <w:t xml:space="preserve"> ни теорию вероятности, зато они охотно апеллируют к ст</w:t>
+        <w:t xml:space="preserve"> ни теорию вероятности, зато они охотно апеллир</w:t>
+      </w:r>
+      <w:r>
+        <w:rPr>
+          <w:shd w:val="clear" w:color="auto" w:fill="FFFFFF"/>
+        </w:rPr>
+        <w:t>у</w:t>
+      </w:r>
+      <w:r>
+        <w:rPr>
+          <w:shd w:val="clear" w:color="auto" w:fill="FFFFFF"/>
+        </w:rPr>
+        <w:t>ют к статистическим данным, вольно интерпретируют их и несут полученное «знание» в массы.</w:t>
+      </w:r>
+    </w:p>
+    <w:p>
+      <w:pPr>
+        <w:pStyle w:val="af"/>
+        <w:rPr>
+          <w:shd w:val="clear" w:color="auto" w:fill="FFFFFF"/>
+        </w:rPr>
+      </w:pPr>
+      <w:r>
+        <w:rPr>
+          <w:shd w:val="clear" w:color="auto" w:fill="FFFFFF"/>
+        </w:rPr>
+        <w:t>Это</w:t>
+      </w:r>
+      <w:r>
+        <w:rPr>
+          <w:shd w:val="clear" w:color="auto" w:fill="FFFFFF"/>
+        </w:rPr>
+        <w:t>й</w:t>
+      </w:r>
+      <w:r>
+        <w:rPr>
+          <w:shd w:val="clear" w:color="auto" w:fill="FFFFFF"/>
+        </w:rPr>
+        <w:t xml:space="preserve"> теме посвящена недавно вышедшая книга Джордана Элленберга «Как не ош</w:t>
+      </w:r>
+      <w:r>
+        <w:rPr>
+          <w:shd w:val="clear" w:color="auto" w:fill="FFFFFF"/>
+        </w:rPr>
+        <w:t>и</w:t>
+      </w:r>
+      <w:r>
+        <w:rPr>
+          <w:shd w:val="clear" w:color="auto" w:fill="FFFFFF"/>
+        </w:rPr>
+        <w:t>баться. Сила математического мышления»</w:t>
+      </w:r>
+      <w:r>
+        <w:rPr>
+          <w:shd w:val="clear" w:color="auto" w:fill="FFFFFF"/>
+        </w:rPr>
+        <w:t>, содержащая</w:t>
+      </w:r>
+      <w:r>
+        <w:rPr>
+          <w:shd w:val="clear" w:color="auto" w:fill="FFFFFF"/>
+        </w:rPr>
+        <w:t xml:space="preserve"> мно</w:t>
+      </w:r>
+      <w:r>
+        <w:rPr>
+          <w:shd w:val="clear" w:color="auto" w:fill="FFFFFF"/>
+        </w:rPr>
+        <w:t>жество</w:t>
+      </w:r>
+      <w:r>
+        <w:rPr>
+          <w:shd w:val="clear" w:color="auto" w:fill="FFFFFF"/>
+        </w:rPr>
+        <w:t xml:space="preserve"> ярких примеров</w:t>
+      </w:r>
+      <w:r>
+        <w:rPr>
+          <w:shd w:val="clear" w:color="auto" w:fill="FFFFFF"/>
+        </w:rPr>
+        <w:t xml:space="preserve"> того как статистические данные</w:t>
+      </w:r>
+      <w:r>
+        <w:rPr>
+          <w:shd w:val="clear" w:color="auto" w:fill="FFFFFF"/>
+        </w:rPr>
+        <w:t>,</w:t>
+      </w:r>
+      <w:r>
+        <w:rPr>
+          <w:shd w:val="clear" w:color="auto" w:fill="FFFFFF"/>
+        </w:rPr>
+        <w:t xml:space="preserve"> и числа вообще</w:t>
+      </w:r>
+      <w:r>
+        <w:rPr>
+          <w:shd w:val="clear" w:color="auto" w:fill="FFFFFF"/>
+        </w:rPr>
+        <w:t>, могут</w:t>
+      </w:r>
+      <w:r>
+        <w:rPr>
+          <w:shd w:val="clear" w:color="auto" w:fill="FFFFFF"/>
+        </w:rPr>
+        <w:t xml:space="preserve"> быть до забавного </w:t>
+      </w:r>
+      <w:r>
+        <w:rPr>
+          <w:shd w:val="clear" w:color="auto" w:fill="FFFFFF"/>
+        </w:rPr>
+        <w:t>неверно поданы и интерпретированы</w:t>
+      </w:r>
+      <w:r>
+        <w:rPr>
+          <w:shd w:val="clear" w:color="auto" w:fill="FFFFFF"/>
+        </w:rPr>
+        <w:t>.</w:t>
+      </w:r>
+      <w:r>
+        <w:rPr>
+          <w:shd w:val="clear" w:color="auto" w:fill="FFFFFF"/>
+        </w:rPr>
+        <w:t xml:space="preserve"> Я приведу один</w:t>
+      </w:r>
+      <w:r>
+        <w:rPr>
+          <w:shd w:val="clear" w:color="auto" w:fill="FFFFFF"/>
+        </w:rPr>
+        <w:t xml:space="preserve"> из примеров, касающийся средств массовой информ</w:t>
       </w:r>
       <w:r>
         <w:rPr>
@@ -3291,21 +3178,163 @@
         <w:rPr>
           <w:shd w:val="clear" w:color="auto" w:fill="FFFFFF"/>
         </w:rPr>
-        <w:t xml:space="preserve">тистическим данным, вольно интерпретируют их и несут полученное «знание» в массы. Поэтому я призываю своего читателя: разобрался в математике сам, помоги разобраться </w:t>
-      </w:r>
-      <w:proofErr w:type="gramStart"/>
-      <w:r>
-        <w:rPr>
-          <w:shd w:val="clear" w:color="auto" w:fill="FFFFFF"/>
-        </w:rPr>
-        <w:t>другому</w:t>
-      </w:r>
-      <w:proofErr w:type="gramEnd"/>
-      <w:r>
-        <w:rPr>
-          <w:shd w:val="clear" w:color="auto" w:fill="FFFFFF"/>
-        </w:rPr>
-        <w:t>! Другого противоядия невежеству я не вижу.</w:t>
+        <w:t>ции и</w:t>
+      </w:r>
+      <w:r>
+        <w:rPr>
+          <w:shd w:val="clear" w:color="auto" w:fill="FFFFFF"/>
+        </w:rPr>
+        <w:t xml:space="preserve"> политики</w:t>
+      </w:r>
+      <w:r>
+        <w:rPr>
+          <w:shd w:val="clear" w:color="auto" w:fill="FFFFFF"/>
+        </w:rPr>
+        <w:t>. В</w:t>
+      </w:r>
+      <w:r>
+        <w:rPr>
+          <w:shd w:val="clear" w:color="auto" w:fill="FFFFFF"/>
+        </w:rPr>
+        <w:t xml:space="preserve"> июне </w:t>
+      </w:r>
+      <w:r>
+        <w:rPr>
+          <w:shd w:val="clear" w:color="auto" w:fill="FFFFFF"/>
+        </w:rPr>
+        <w:t>201</w:t>
+      </w:r>
+      <w:r>
+        <w:rPr>
+          <w:shd w:val="clear" w:color="auto" w:fill="FFFFFF"/>
+        </w:rPr>
+        <w:t>1</w:t>
+      </w:r>
+      <w:r>
+        <w:rPr>
+          <w:shd w:val="clear" w:color="auto" w:fill="FFFFFF"/>
+        </w:rPr>
+        <w:t xml:space="preserve"> год</w:t>
+      </w:r>
+      <w:r>
+        <w:rPr>
+          <w:shd w:val="clear" w:color="auto" w:fill="FFFFFF"/>
+        </w:rPr>
+        <w:t>а</w:t>
+      </w:r>
+      <w:r>
+        <w:rPr>
+          <w:shd w:val="clear" w:color="auto" w:fill="FFFFFF"/>
+        </w:rPr>
+        <w:t xml:space="preserve"> </w:t>
+      </w:r>
+      <w:r>
+        <w:rPr>
+          <w:shd w:val="clear" w:color="auto" w:fill="FFFFFF"/>
+        </w:rPr>
+        <w:t>был выпущен публичный отчёт о росте уровня занят</w:t>
+      </w:r>
+      <w:r>
+        <w:rPr>
+          <w:shd w:val="clear" w:color="auto" w:fill="FFFFFF"/>
+        </w:rPr>
+        <w:t>о</w:t>
+      </w:r>
+      <w:r>
+        <w:rPr>
+          <w:shd w:val="clear" w:color="auto" w:fill="FFFFFF"/>
+        </w:rPr>
+        <w:t>сти в США, он составил 18 тыс. новых работников по всей стране. В штате Виско</w:t>
+      </w:r>
+      <w:r>
+        <w:rPr>
+          <w:shd w:val="clear" w:color="auto" w:fill="FFFFFF"/>
+        </w:rPr>
+        <w:t>н</w:t>
+      </w:r>
+      <w:r>
+        <w:rPr>
+          <w:shd w:val="clear" w:color="auto" w:fill="FFFFFF"/>
+        </w:rPr>
+        <w:t>син при этом была опубликована статья, в которой отмечалось, что более половины от этого роста (9.8 тыс. человек) приходится на этот штат. Статья завершалась хвалебным отзывом о плодотворной работе правительства штата</w:t>
+      </w:r>
+      <w:r>
+        <w:rPr>
+          <w:shd w:val="clear" w:color="auto" w:fill="FFFFFF"/>
+        </w:rPr>
+        <w:t xml:space="preserve"> и была позже с удовольствием цитируема п</w:t>
+      </w:r>
+      <w:r>
+        <w:rPr>
+          <w:shd w:val="clear" w:color="auto" w:fill="FFFFFF"/>
+        </w:rPr>
+        <w:t>о</w:t>
+      </w:r>
+      <w:r>
+        <w:rPr>
+          <w:shd w:val="clear" w:color="auto" w:fill="FFFFFF"/>
+        </w:rPr>
+        <w:t>литиками и чиновниками</w:t>
+      </w:r>
+      <w:r>
+        <w:rPr>
+          <w:shd w:val="clear" w:color="auto" w:fill="FFFFFF"/>
+        </w:rPr>
+        <w:t>. При том, что обе цифры верны и подтасовок в них нет, штат Висконсин никак не может претендовать на доминирующий вклад в общий рост уровня зан</w:t>
+      </w:r>
+      <w:r>
+        <w:rPr>
+          <w:shd w:val="clear" w:color="auto" w:fill="FFFFFF"/>
+        </w:rPr>
+        <w:t>я</w:t>
+      </w:r>
+      <w:r>
+        <w:rPr>
+          <w:shd w:val="clear" w:color="auto" w:fill="FFFFFF"/>
+        </w:rPr>
+        <w:t>тости. В том же году в штате Массачусетс появилось 10.4 тыс</w:t>
+      </w:r>
+      <w:r>
+        <w:rPr>
+          <w:shd w:val="clear" w:color="auto" w:fill="FFFFFF"/>
+        </w:rPr>
+        <w:t>.</w:t>
+      </w:r>
+      <w:r>
+        <w:rPr>
+          <w:shd w:val="clear" w:color="auto" w:fill="FFFFFF"/>
+        </w:rPr>
+        <w:t xml:space="preserve"> новых рабочих мест (58% от общей цифры), а в Калифорнии – 28.8 тыс.</w:t>
+      </w:r>
+      <w:r>
+        <w:rPr>
+          <w:shd w:val="clear" w:color="auto" w:fill="FFFFFF"/>
+        </w:rPr>
+        <w:t xml:space="preserve"> (160%). Я полагаю, читатель начинает догадываться, что приводимые тут проценты не имеют большого смысла, поскольку в этом же году в ряде штатов, например, в Миссури или Вирджинии, произошло сокращ</w:t>
+      </w:r>
+      <w:r>
+        <w:rPr>
+          <w:shd w:val="clear" w:color="auto" w:fill="FFFFFF"/>
+        </w:rPr>
+        <w:t>е</w:t>
+      </w:r>
+      <w:r>
+        <w:rPr>
+          <w:shd w:val="clear" w:color="auto" w:fill="FFFFFF"/>
+        </w:rPr>
+        <w:t>ние рабочих мест, таким образом, 18 тысяч – это сумма всех положительных и отриц</w:t>
+      </w:r>
+      <w:r>
+        <w:rPr>
+          <w:shd w:val="clear" w:color="auto" w:fill="FFFFFF"/>
+        </w:rPr>
+        <w:t>а</w:t>
+      </w:r>
+      <w:r>
+        <w:rPr>
+          <w:shd w:val="clear" w:color="auto" w:fill="FFFFFF"/>
+        </w:rPr>
+        <w:t xml:space="preserve">тельных изменений. </w:t>
       </w:r>
     </w:p>
     <w:p>
@@ -3313,6 +3342,1222 @@
         <w:pStyle w:val="2"/>
       </w:pPr>
       <w:r>
+        <w:rPr>
+          <w:shd w:val="clear" w:color="auto" w:fill="FFFFFF"/>
+        </w:rPr>
+        <w:t>Где заканчивается свобода в математике?</w:t>
+      </w:r>
+    </w:p>
+    <w:p>
+      <w:pPr>
+        <w:pStyle w:val="af"/>
+        <w:rPr>
+          <w:shd w:val="clear" w:color="auto" w:fill="FFFFFF"/>
+        </w:rPr>
+      </w:pPr>
+      <w:r>
+        <w:rPr>
+          <w:shd w:val="clear" w:color="auto" w:fill="FFFFFF"/>
+        </w:rPr>
+        <w:t xml:space="preserve">Здесь стоит ненадолго остановиться. </w:t>
+      </w:r>
+      <w:r>
+        <w:rPr>
+          <w:shd w:val="clear" w:color="auto" w:fill="FFFFFF"/>
+        </w:rPr>
+        <w:t>Мы уже достаточно подкованы в математике</w:t>
+      </w:r>
+      <w:r>
+        <w:rPr>
+          <w:shd w:val="clear" w:color="auto" w:fill="FFFFFF"/>
+        </w:rPr>
+        <w:t>,</w:t>
+      </w:r>
+      <w:r>
+        <w:rPr>
+          <w:shd w:val="clear" w:color="auto" w:fill="FFFFFF"/>
+        </w:rPr>
+        <w:t xml:space="preserve"> чтобы не просто </w:t>
+      </w:r>
+      <w:r>
+        <w:rPr>
+          <w:shd w:val="clear" w:color="auto" w:fill="FFFFFF"/>
+        </w:rPr>
+        <w:t xml:space="preserve">с умным видом </w:t>
+      </w:r>
+      <w:r>
+        <w:rPr>
+          <w:shd w:val="clear" w:color="auto" w:fill="FFFFFF"/>
+        </w:rPr>
+        <w:t>по</w:t>
+      </w:r>
+      <w:r>
+        <w:rPr>
+          <w:shd w:val="clear" w:color="auto" w:fill="FFFFFF"/>
+        </w:rPr>
+        <w:t>издеваться</w:t>
+      </w:r>
+      <w:r>
+        <w:rPr>
+          <w:shd w:val="clear" w:color="auto" w:fill="FFFFFF"/>
+        </w:rPr>
+        <w:t xml:space="preserve"> над ошибкой журналистов</w:t>
+      </w:r>
+      <w:r>
+        <w:rPr>
+          <w:shd w:val="clear" w:color="auto" w:fill="FFFFFF"/>
+        </w:rPr>
+        <w:t xml:space="preserve"> и доверчивостью ч</w:t>
+      </w:r>
+      <w:r>
+        <w:rPr>
+          <w:shd w:val="clear" w:color="auto" w:fill="FFFFFF"/>
+        </w:rPr>
+        <w:t>и</w:t>
+      </w:r>
+      <w:r>
+        <w:rPr>
+          <w:shd w:val="clear" w:color="auto" w:fill="FFFFFF"/>
+        </w:rPr>
+        <w:t>новников</w:t>
+      </w:r>
+      <w:r>
+        <w:rPr>
+          <w:shd w:val="clear" w:color="auto" w:fill="FFFFFF"/>
+        </w:rPr>
+        <w:t>, а разобраться в том, что именно произошло.</w:t>
+      </w:r>
+      <w:r>
+        <w:rPr>
+          <w:shd w:val="clear" w:color="auto" w:fill="FFFFFF"/>
+        </w:rPr>
+        <w:t xml:space="preserve"> </w:t>
+      </w:r>
+      <w:r>
+        <w:rPr>
+          <w:shd w:val="clear" w:color="auto" w:fill="FFFFFF"/>
+        </w:rPr>
+        <w:t>Речь в статье шла о долях, при этом испол</w:t>
+      </w:r>
+      <w:r>
+        <w:rPr>
+          <w:shd w:val="clear" w:color="auto" w:fill="FFFFFF"/>
+        </w:rPr>
+        <w:t>ь</w:t>
+      </w:r>
+      <w:r>
+        <w:rPr>
+          <w:shd w:val="clear" w:color="auto" w:fill="FFFFFF"/>
+        </w:rPr>
+        <w:t>зовались суммы чисел, которые могут быть отрицательными. Что же здесь не так? Здесь нам опять пригодится п</w:t>
+      </w:r>
+      <w:r>
+        <w:rPr>
+          <w:shd w:val="clear" w:color="auto" w:fill="FFFFFF"/>
+        </w:rPr>
+        <w:t>о</w:t>
+      </w:r>
+      <w:r>
+        <w:rPr>
+          <w:shd w:val="clear" w:color="auto" w:fill="FFFFFF"/>
+        </w:rPr>
+        <w:t>нятие меры.</w:t>
+      </w:r>
+    </w:p>
+    <w:p>
+      <w:pPr>
+        <w:pStyle w:val="af"/>
+        <w:rPr>
+          <w:shd w:val="clear" w:color="auto" w:fill="FFFFFF"/>
+        </w:rPr>
+      </w:pPr>
+      <w:r>
+        <w:rPr>
+          <w:shd w:val="clear" w:color="auto" w:fill="FFFFFF"/>
+        </w:rPr>
+        <w:lastRenderedPageBreak/>
+        <w:t xml:space="preserve">Доли или </w:t>
+      </w:r>
+      <w:r>
+        <w:rPr>
+          <w:shd w:val="clear" w:color="auto" w:fill="FFFFFF"/>
+        </w:rPr>
+        <w:t xml:space="preserve">удельный </w:t>
+      </w:r>
+      <w:r>
+        <w:rPr>
+          <w:shd w:val="clear" w:color="auto" w:fill="FFFFFF"/>
+        </w:rPr>
+        <w:t xml:space="preserve">вклад имеет смысл вычислять от величины, являющейся </w:t>
+      </w:r>
+      <w:r>
+        <w:rPr>
+          <w:i/>
+          <w:shd w:val="clear" w:color="auto" w:fill="FFFFFF"/>
+        </w:rPr>
+        <w:t>мерой</w:t>
+      </w:r>
+      <w:r>
+        <w:rPr>
+          <w:shd w:val="clear" w:color="auto" w:fill="FFFFFF"/>
+        </w:rPr>
+        <w:t xml:space="preserve"> </w:t>
+      </w:r>
+      <w:r>
+        <w:rPr>
+          <w:shd w:val="clear" w:color="auto" w:fill="FFFFFF"/>
+        </w:rPr>
+        <w:t>–</w:t>
+      </w:r>
+      <w:r>
+        <w:rPr>
+          <w:shd w:val="clear" w:color="auto" w:fill="FFFFFF"/>
+        </w:rPr>
+        <w:t xml:space="preserve"> величин</w:t>
+      </w:r>
+      <w:r>
+        <w:rPr>
+          <w:shd w:val="clear" w:color="auto" w:fill="FFFFFF"/>
+        </w:rPr>
+        <w:t>ы</w:t>
+      </w:r>
+      <w:r>
+        <w:rPr>
+          <w:shd w:val="clear" w:color="auto" w:fill="FFFFFF"/>
+        </w:rPr>
+        <w:t xml:space="preserve"> </w:t>
+      </w:r>
+      <w:r>
+        <w:rPr>
+          <w:shd w:val="clear" w:color="auto" w:fill="FFFFFF"/>
+        </w:rPr>
+        <w:t>аддитивной</w:t>
+      </w:r>
+      <w:r>
+        <w:rPr>
+          <w:shd w:val="clear" w:color="auto" w:fill="FFFFFF"/>
+        </w:rPr>
+        <w:t xml:space="preserve"> и неотрицатель</w:t>
+      </w:r>
+      <w:r>
+        <w:rPr>
+          <w:shd w:val="clear" w:color="auto" w:fill="FFFFFF"/>
+        </w:rPr>
+        <w:t>ной</w:t>
+      </w:r>
+      <w:r>
+        <w:rPr>
+          <w:shd w:val="clear" w:color="auto" w:fill="FFFFFF"/>
+        </w:rPr>
+        <w:t xml:space="preserve">. </w:t>
+      </w:r>
+      <w:r>
+        <w:rPr>
+          <w:shd w:val="clear" w:color="auto" w:fill="FFFFFF"/>
+        </w:rPr>
+        <w:t>Говоря о мере, как о функции над множеств</w:t>
+      </w:r>
+      <w:r>
+        <w:rPr>
+          <w:shd w:val="clear" w:color="auto" w:fill="FFFFFF"/>
+        </w:rPr>
+        <w:t>а</w:t>
+      </w:r>
+      <w:r>
+        <w:rPr>
+          <w:shd w:val="clear" w:color="auto" w:fill="FFFFFF"/>
+        </w:rPr>
+        <w:t>ми</w:t>
+      </w:r>
+      <w:r>
+        <w:rPr>
+          <w:shd w:val="clear" w:color="auto" w:fill="FFFFFF"/>
+        </w:rPr>
+        <w:t>,</w:t>
+      </w:r>
+      <w:r>
+        <w:rPr>
+          <w:shd w:val="clear" w:color="auto" w:fill="FFFFFF"/>
+        </w:rPr>
+        <w:t xml:space="preserve"> мы упоминали требование неотрицательности этой функции</w:t>
+      </w:r>
+      <w:r>
+        <w:rPr>
+          <w:shd w:val="clear" w:color="auto" w:fill="FFFFFF"/>
+        </w:rPr>
+        <w:t>, но не з</w:t>
+      </w:r>
+      <w:r>
+        <w:rPr>
+          <w:shd w:val="clear" w:color="auto" w:fill="FFFFFF"/>
+        </w:rPr>
+        <w:t>а</w:t>
+      </w:r>
+      <w:r>
+        <w:rPr>
+          <w:shd w:val="clear" w:color="auto" w:fill="FFFFFF"/>
+        </w:rPr>
+        <w:t xml:space="preserve">остряли на нём внимание. </w:t>
+      </w:r>
+      <w:r>
+        <w:rPr>
+          <w:shd w:val="clear" w:color="auto" w:fill="FFFFFF"/>
+        </w:rPr>
+        <w:t>Само п</w:t>
+      </w:r>
+      <w:r>
+        <w:rPr>
+          <w:shd w:val="clear" w:color="auto" w:fill="FFFFFF"/>
+        </w:rPr>
+        <w:t xml:space="preserve">онятие </w:t>
+      </w:r>
+      <w:r>
+        <w:rPr>
+          <w:shd w:val="clear" w:color="auto" w:fill="FFFFFF"/>
+        </w:rPr>
+        <w:t xml:space="preserve">меры </w:t>
+      </w:r>
+      <w:r>
+        <w:rPr>
+          <w:shd w:val="clear" w:color="auto" w:fill="FFFFFF"/>
+        </w:rPr>
+        <w:t xml:space="preserve">появилось как расширение </w:t>
+      </w:r>
+      <w:r>
+        <w:rPr>
+          <w:shd w:val="clear" w:color="auto" w:fill="FFFFFF"/>
+        </w:rPr>
+        <w:t xml:space="preserve">таких категорий как </w:t>
+      </w:r>
+      <w:r>
+        <w:rPr>
+          <w:shd w:val="clear" w:color="auto" w:fill="FFFFFF"/>
+        </w:rPr>
+        <w:t>количеств</w:t>
+      </w:r>
+      <w:r>
+        <w:rPr>
+          <w:shd w:val="clear" w:color="auto" w:fill="FFFFFF"/>
+        </w:rPr>
+        <w:t>о</w:t>
+      </w:r>
+      <w:r>
+        <w:rPr>
+          <w:shd w:val="clear" w:color="auto" w:fill="FFFFFF"/>
+        </w:rPr>
+        <w:t>, длин</w:t>
+      </w:r>
+      <w:r>
+        <w:rPr>
+          <w:shd w:val="clear" w:color="auto" w:fill="FFFFFF"/>
+        </w:rPr>
+        <w:t>а</w:t>
+      </w:r>
+      <w:r>
+        <w:rPr>
+          <w:shd w:val="clear" w:color="auto" w:fill="FFFFFF"/>
+        </w:rPr>
+        <w:t>, или объём, а эти величины, очевидно</w:t>
+      </w:r>
+      <w:r>
+        <w:rPr>
+          <w:shd w:val="clear" w:color="auto" w:fill="FFFFFF"/>
+        </w:rPr>
+        <w:t>,</w:t>
+      </w:r>
+      <w:r>
+        <w:rPr>
+          <w:shd w:val="clear" w:color="auto" w:fill="FFFFFF"/>
+        </w:rPr>
+        <w:t xml:space="preserve"> не могут быть отрицательными. Но что сл</w:t>
+      </w:r>
+      <w:r>
+        <w:rPr>
+          <w:shd w:val="clear" w:color="auto" w:fill="FFFFFF"/>
+        </w:rPr>
+        <w:t>у</w:t>
+      </w:r>
+      <w:r>
+        <w:rPr>
+          <w:shd w:val="clear" w:color="auto" w:fill="FFFFFF"/>
+        </w:rPr>
+        <w:t>чится с нашим определением, если мы разрешим мере быть отрицательной? Может быть, тем самым мы расширим это понятие</w:t>
+      </w:r>
+      <w:r>
+        <w:rPr>
+          <w:shd w:val="clear" w:color="auto" w:fill="FFFFFF"/>
+        </w:rPr>
+        <w:t>,</w:t>
+      </w:r>
+      <w:r>
+        <w:rPr>
+          <w:shd w:val="clear" w:color="auto" w:fill="FFFFFF"/>
+        </w:rPr>
+        <w:t xml:space="preserve"> и оно станет ещё более полезным? Бытует мнение (особенно среди инженеров), что математики изобретают </w:t>
+      </w:r>
+      <w:r>
+        <w:rPr>
+          <w:shd w:val="clear" w:color="auto" w:fill="FFFFFF"/>
+        </w:rPr>
+        <w:t xml:space="preserve">и меняют </w:t>
+      </w:r>
+      <w:r>
+        <w:rPr>
+          <w:shd w:val="clear" w:color="auto" w:fill="FFFFFF"/>
+        </w:rPr>
+        <w:t>аксиомы и определ</w:t>
+      </w:r>
+      <w:r>
+        <w:rPr>
+          <w:shd w:val="clear" w:color="auto" w:fill="FFFFFF"/>
+        </w:rPr>
+        <w:t>е</w:t>
+      </w:r>
+      <w:r>
+        <w:rPr>
+          <w:shd w:val="clear" w:color="auto" w:fill="FFFFFF"/>
+        </w:rPr>
+        <w:t>ния по м</w:t>
+      </w:r>
+      <w:r>
+        <w:rPr>
+          <w:shd w:val="clear" w:color="auto" w:fill="FFFFFF"/>
+        </w:rPr>
+        <w:t>е</w:t>
+      </w:r>
+      <w:r>
+        <w:rPr>
+          <w:shd w:val="clear" w:color="auto" w:fill="FFFFFF"/>
+        </w:rPr>
+        <w:t xml:space="preserve">ре необходимости, </w:t>
+      </w:r>
+      <w:r>
+        <w:rPr>
+          <w:shd w:val="clear" w:color="auto" w:fill="FFFFFF"/>
+        </w:rPr>
+        <w:t>что это вопрос практичности, или даже вкуса. Математика так не работает.</w:t>
+      </w:r>
+    </w:p>
+    <w:p>
+      <w:pPr>
+        <w:pStyle w:val="af"/>
+        <w:rPr>
+          <w:shd w:val="clear" w:color="auto" w:fill="FFFFFF"/>
+        </w:rPr>
+      </w:pPr>
+      <w:r>
+        <w:rPr>
+          <w:shd w:val="clear" w:color="auto" w:fill="FFFFFF"/>
+        </w:rPr>
+        <w:t>Помните, школьное правило: «на ноль делить нельзя».</w:t>
+      </w:r>
+      <w:r>
+        <w:rPr>
+          <w:shd w:val="clear" w:color="auto" w:fill="FFFFFF"/>
+        </w:rPr>
+        <w:t xml:space="preserve"> А почему нельзя, кто это запр</w:t>
+      </w:r>
+      <w:r>
+        <w:rPr>
+          <w:shd w:val="clear" w:color="auto" w:fill="FFFFFF"/>
+        </w:rPr>
+        <w:t>е</w:t>
+      </w:r>
+      <w:r>
+        <w:rPr>
+          <w:shd w:val="clear" w:color="auto" w:fill="FFFFFF"/>
+        </w:rPr>
+        <w:t>тил? Более или менее искушённый в математике читатель скажет, что в пределах алгебр</w:t>
+      </w:r>
+      <w:r>
+        <w:rPr>
+          <w:shd w:val="clear" w:color="auto" w:fill="FFFFFF"/>
+        </w:rPr>
+        <w:t>а</w:t>
+      </w:r>
+      <w:r>
+        <w:rPr>
+          <w:shd w:val="clear" w:color="auto" w:fill="FFFFFF"/>
+        </w:rPr>
+        <w:t xml:space="preserve">ической структуры, которая называется </w:t>
+      </w:r>
+      <w:r>
+        <w:rPr>
+          <w:i/>
+          <w:shd w:val="clear" w:color="auto" w:fill="FFFFFF"/>
+        </w:rPr>
+        <w:t>полем</w:t>
+      </w:r>
+      <w:r>
+        <w:rPr>
+          <w:i/>
+          <w:shd w:val="clear" w:color="auto" w:fill="FFFFFF"/>
+        </w:rPr>
+        <w:t xml:space="preserve"> чисел</w:t>
+      </w:r>
+      <w:r>
+        <w:rPr>
+          <w:shd w:val="clear" w:color="auto" w:fill="FFFFFF"/>
+        </w:rPr>
+        <w:t>, не существует делителей</w:t>
+      </w:r>
+      <w:r>
+        <w:rPr>
+          <w:shd w:val="clear" w:color="auto" w:fill="FFFFFF"/>
+        </w:rPr>
+        <w:t xml:space="preserve"> </w:t>
+      </w:r>
+      <w:r>
+        <w:rPr>
+          <w:shd w:val="clear" w:color="auto" w:fill="FFFFFF"/>
+        </w:rPr>
+        <w:t xml:space="preserve">нуля, они попросту не содержатся во множестве, генерирующем </w:t>
+      </w:r>
+      <w:r>
+        <w:rPr>
+          <w:shd w:val="clear" w:color="auto" w:fill="FFFFFF"/>
+        </w:rPr>
+        <w:t xml:space="preserve">это </w:t>
+      </w:r>
+      <w:r>
+        <w:rPr>
+          <w:shd w:val="clear" w:color="auto" w:fill="FFFFFF"/>
+        </w:rPr>
+        <w:t>поле</w:t>
+      </w:r>
+      <w:r>
+        <w:rPr>
+          <w:shd w:val="clear" w:color="auto" w:fill="FFFFFF"/>
+        </w:rPr>
+        <w:t>. Можно добавить также, что при умножении на ноль</w:t>
+      </w:r>
+      <w:r>
+        <w:rPr>
+          <w:shd w:val="clear" w:color="auto" w:fill="FFFFFF"/>
+        </w:rPr>
+        <w:t>, как на поглощающий элемент</w:t>
+      </w:r>
+      <w:r>
+        <w:rPr>
+          <w:shd w:val="clear" w:color="auto" w:fill="FFFFFF"/>
+        </w:rPr>
+        <w:t xml:space="preserve"> для умножения</w:t>
+      </w:r>
+      <w:r>
+        <w:rPr>
+          <w:shd w:val="clear" w:color="auto" w:fill="FFFFFF"/>
+        </w:rPr>
+        <w:t>,</w:t>
+      </w:r>
+      <w:r>
+        <w:rPr>
+          <w:shd w:val="clear" w:color="auto" w:fill="FFFFFF"/>
+        </w:rPr>
+        <w:t xml:space="preserve"> мы </w:t>
+      </w:r>
+      <w:r>
+        <w:rPr>
+          <w:shd w:val="clear" w:color="auto" w:fill="FFFFFF"/>
+        </w:rPr>
+        <w:t xml:space="preserve">полностью </w:t>
+      </w:r>
+      <w:r>
+        <w:rPr>
+          <w:shd w:val="clear" w:color="auto" w:fill="FFFFFF"/>
+        </w:rPr>
+        <w:t>т</w:t>
+      </w:r>
+      <w:r>
+        <w:rPr>
+          <w:shd w:val="clear" w:color="auto" w:fill="FFFFFF"/>
+        </w:rPr>
+        <w:t>е</w:t>
+      </w:r>
+      <w:r>
+        <w:rPr>
+          <w:shd w:val="clear" w:color="auto" w:fill="FFFFFF"/>
+        </w:rPr>
+        <w:t xml:space="preserve">ряем информацию о втором множителе, </w:t>
+      </w:r>
+      <w:r>
+        <w:rPr>
+          <w:shd w:val="clear" w:color="auto" w:fill="FFFFFF"/>
+        </w:rPr>
+        <w:t xml:space="preserve">подобно тому, как </w:t>
+      </w:r>
+      <w:r>
+        <w:rPr>
+          <w:shd w:val="clear" w:color="auto" w:fill="FFFFFF"/>
+        </w:rPr>
+        <w:t>тень на стене не содержит полной и</w:t>
+      </w:r>
+      <w:r>
+        <w:rPr>
+          <w:shd w:val="clear" w:color="auto" w:fill="FFFFFF"/>
+        </w:rPr>
+        <w:t>н</w:t>
+      </w:r>
+      <w:r>
+        <w:rPr>
+          <w:shd w:val="clear" w:color="auto" w:fill="FFFFFF"/>
+        </w:rPr>
+        <w:t xml:space="preserve">формации о </w:t>
+      </w:r>
+      <w:r>
+        <w:rPr>
+          <w:shd w:val="clear" w:color="auto" w:fill="FFFFFF"/>
+        </w:rPr>
+        <w:t xml:space="preserve">форме или цвете </w:t>
+      </w:r>
+      <w:r>
+        <w:rPr>
+          <w:shd w:val="clear" w:color="auto" w:fill="FFFFFF"/>
+        </w:rPr>
+        <w:t>трёхмерно</w:t>
+      </w:r>
+      <w:r>
+        <w:rPr>
+          <w:shd w:val="clear" w:color="auto" w:fill="FFFFFF"/>
+        </w:rPr>
+        <w:t>го</w:t>
+      </w:r>
+      <w:r>
+        <w:rPr>
+          <w:shd w:val="clear" w:color="auto" w:fill="FFFFFF"/>
+        </w:rPr>
+        <w:t xml:space="preserve"> объект</w:t>
+      </w:r>
+      <w:r>
+        <w:rPr>
+          <w:shd w:val="clear" w:color="auto" w:fill="FFFFFF"/>
+        </w:rPr>
+        <w:t>а</w:t>
+      </w:r>
+      <w:r>
+        <w:rPr>
+          <w:shd w:val="clear" w:color="auto" w:fill="FFFFFF"/>
+        </w:rPr>
+        <w:t>, отбрасываю</w:t>
+      </w:r>
+      <w:r>
+        <w:rPr>
+          <w:shd w:val="clear" w:color="auto" w:fill="FFFFFF"/>
+        </w:rPr>
+        <w:t>щего эту тень</w:t>
+      </w:r>
+      <w:r>
+        <w:rPr>
+          <w:shd w:val="clear" w:color="auto" w:fill="FFFFFF"/>
+        </w:rPr>
+        <w:t>.</w:t>
+      </w:r>
+      <w:r>
+        <w:rPr>
+          <w:shd w:val="clear" w:color="auto" w:fill="FFFFFF"/>
+        </w:rPr>
+        <w:t xml:space="preserve"> Так что прои</w:t>
+      </w:r>
+      <w:r>
+        <w:rPr>
+          <w:shd w:val="clear" w:color="auto" w:fill="FFFFFF"/>
+        </w:rPr>
+        <w:t>з</w:t>
+      </w:r>
+      <w:r>
+        <w:rPr>
+          <w:shd w:val="clear" w:color="auto" w:fill="FFFFFF"/>
+        </w:rPr>
+        <w:t xml:space="preserve">вести операцию </w:t>
+      </w:r>
+      <w:r>
+        <w:rPr>
+          <w:shd w:val="clear" w:color="auto" w:fill="FFFFFF"/>
+        </w:rPr>
+        <w:t xml:space="preserve">обратную </w:t>
+      </w:r>
+      <w:r>
+        <w:rPr>
+          <w:shd w:val="clear" w:color="auto" w:fill="FFFFFF"/>
+        </w:rPr>
+        <w:t xml:space="preserve">умножению </w:t>
+      </w:r>
+      <w:r>
+        <w:rPr>
+          <w:shd w:val="clear" w:color="auto" w:fill="FFFFFF"/>
+        </w:rPr>
+        <w:t>(деление) у нас не выйдет.</w:t>
+      </w:r>
+    </w:p>
+    <w:p>
+      <w:pPr>
+        <w:pStyle w:val="af"/>
+        <w:rPr>
+          <w:shd w:val="clear" w:color="auto" w:fill="FFFFFF"/>
+        </w:rPr>
+      </w:pPr>
+      <w:r>
+        <w:rPr>
+          <w:shd w:val="clear" w:color="auto" w:fill="FFFFFF"/>
+        </w:rPr>
+        <w:t>Но можно ведь искусственно дополнить множество, образующее кольцо, специал</w:t>
+      </w:r>
+      <w:r>
+        <w:rPr>
+          <w:shd w:val="clear" w:color="auto" w:fill="FFFFFF"/>
+        </w:rPr>
+        <w:t>ь</w:t>
+      </w:r>
+      <w:r>
+        <w:rPr>
+          <w:shd w:val="clear" w:color="auto" w:fill="FFFFFF"/>
+        </w:rPr>
+        <w:t>ными элементами, являющимися делителями нуля. Дополнили же множество рационал</w:t>
+      </w:r>
+      <w:r>
+        <w:rPr>
+          <w:shd w:val="clear" w:color="auto" w:fill="FFFFFF"/>
+        </w:rPr>
+        <w:t>ь</w:t>
+      </w:r>
+      <w:r>
+        <w:rPr>
+          <w:shd w:val="clear" w:color="auto" w:fill="FFFFFF"/>
+        </w:rPr>
+        <w:t xml:space="preserve">ных чисел иррациональными корнями для того, чтобы можно было рассуждать о длине диагонали единичного квадрата. Более того, </w:t>
+      </w:r>
+      <w:r>
+        <w:rPr>
+          <w:shd w:val="clear" w:color="auto" w:fill="FFFFFF"/>
+        </w:rPr>
+        <w:t xml:space="preserve">в шестом классе нам говорили, что корень из отрицательного числа вычислить невозможно, а потом, в десятом классе </w:t>
+      </w:r>
+      <w:r>
+        <w:rPr>
+          <w:shd w:val="clear" w:color="auto" w:fill="FFFFFF"/>
+        </w:rPr>
+        <w:t>множество чисел расширили до комплексных, дополнив его мнимой единицей</w:t>
+      </w:r>
+      <w:r>
+        <w:rPr>
+          <w:shd w:val="clear" w:color="auto" w:fill="FFFFFF"/>
+        </w:rPr>
+        <w:t xml:space="preserve"> и вот, пожалуйста, нево</w:t>
+      </w:r>
+      <w:r>
+        <w:rPr>
+          <w:shd w:val="clear" w:color="auto" w:fill="FFFFFF"/>
+        </w:rPr>
+        <w:t>з</w:t>
+      </w:r>
+      <w:r>
+        <w:rPr>
+          <w:shd w:val="clear" w:color="auto" w:fill="FFFFFF"/>
+        </w:rPr>
+        <w:t>можное стало возможным</w:t>
+      </w:r>
+      <w:r>
+        <w:rPr>
+          <w:shd w:val="clear" w:color="auto" w:fill="FFFFFF"/>
+        </w:rPr>
+        <w:t>. Так что, в чём проблема</w:t>
+      </w:r>
+      <w:r>
+        <w:rPr>
+          <w:shd w:val="clear" w:color="auto" w:fill="FFFFFF"/>
+        </w:rPr>
+        <w:t xml:space="preserve"> с делением на ноль</w:t>
+      </w:r>
+      <w:r>
+        <w:rPr>
+          <w:shd w:val="clear" w:color="auto" w:fill="FFFFFF"/>
+        </w:rPr>
+        <w:t>?</w:t>
+      </w:r>
+      <w:r>
+        <w:rPr>
+          <w:shd w:val="clear" w:color="auto" w:fill="FFFFFF"/>
+        </w:rPr>
+        <w:t xml:space="preserve"> Дело в том, что и р</w:t>
+      </w:r>
+      <w:r>
+        <w:rPr>
+          <w:shd w:val="clear" w:color="auto" w:fill="FFFFFF"/>
+        </w:rPr>
+        <w:t>а</w:t>
+      </w:r>
+      <w:r>
+        <w:rPr>
+          <w:shd w:val="clear" w:color="auto" w:fill="FFFFFF"/>
+        </w:rPr>
+        <w:t>циональные и вещественные и комплексные числа построены так, что они все образуют п</w:t>
+      </w:r>
+      <w:r>
+        <w:rPr>
+          <w:shd w:val="clear" w:color="auto" w:fill="FFFFFF"/>
+        </w:rPr>
+        <w:t>о</w:t>
+      </w:r>
+      <w:r>
+        <w:rPr>
+          <w:shd w:val="clear" w:color="auto" w:fill="FFFFFF"/>
+        </w:rPr>
+        <w:t>ля, причём так, что вся арифметика в них согласуется друг с другом. Но если вы введёте нетривиал</w:t>
+      </w:r>
+      <w:r>
+        <w:rPr>
+          <w:shd w:val="clear" w:color="auto" w:fill="FFFFFF"/>
+        </w:rPr>
+        <w:t>ь</w:t>
+      </w:r>
+      <w:r>
+        <w:rPr>
+          <w:shd w:val="clear" w:color="auto" w:fill="FFFFFF"/>
+        </w:rPr>
+        <w:t>ные делители нуля, то арифметика начнёт сбоить. Например, отношение 2</w:t>
+      </w:r>
+      <w:r>
+        <w:rPr>
+          <w:shd w:val="clear" w:color="auto" w:fill="FFFFFF"/>
+        </w:rPr>
+        <w:t xml:space="preserve">/2 </w:t>
+      </w:r>
+      <w:r>
+        <w:rPr>
+          <w:shd w:val="clear" w:color="auto" w:fill="FFFFFF"/>
+        </w:rPr>
+        <w:t>не будет равно 1 (нейтрал</w:t>
+      </w:r>
+      <w:r>
+        <w:rPr>
+          <w:shd w:val="clear" w:color="auto" w:fill="FFFFFF"/>
+        </w:rPr>
+        <w:t>ь</w:t>
+      </w:r>
+      <w:r>
+        <w:rPr>
+          <w:shd w:val="clear" w:color="auto" w:fill="FFFFFF"/>
+        </w:rPr>
+        <w:t>ному элементу для умножения), а станет неопределённым числом</w:t>
+      </w:r>
+      <w:r>
+        <w:rPr>
+          <w:shd w:val="clear" w:color="auto" w:fill="FFFFFF"/>
+        </w:rPr>
+        <w:t xml:space="preserve"> (как 0</w:t>
+      </w:r>
+      <w:r>
+        <w:rPr>
+          <w:shd w:val="clear" w:color="auto" w:fill="FFFFFF"/>
+        </w:rPr>
+        <w:t>/</w:t>
+      </w:r>
+      <w:r>
+        <w:rPr>
+          <w:shd w:val="clear" w:color="auto" w:fill="FFFFFF"/>
+        </w:rPr>
+        <w:t>0 в поле чисел)</w:t>
+      </w:r>
+      <w:r>
+        <w:rPr>
+          <w:shd w:val="clear" w:color="auto" w:fill="FFFFFF"/>
+        </w:rPr>
+        <w:t xml:space="preserve">, что нарушает согласованность с рациональными числами. Если вы </w:t>
+      </w:r>
+      <w:r>
+        <w:rPr>
+          <w:shd w:val="clear" w:color="auto" w:fill="FFFFFF"/>
+        </w:rPr>
+        <w:t>попробу</w:t>
+      </w:r>
+      <w:r>
+        <w:rPr>
+          <w:shd w:val="clear" w:color="auto" w:fill="FFFFFF"/>
+        </w:rPr>
+        <w:t>е</w:t>
+      </w:r>
+      <w:r>
+        <w:rPr>
+          <w:shd w:val="clear" w:color="auto" w:fill="FFFFFF"/>
+        </w:rPr>
+        <w:t xml:space="preserve">те ввести </w:t>
+      </w:r>
+      <w:r>
+        <w:rPr>
+          <w:shd w:val="clear" w:color="auto" w:fill="FFFFFF"/>
+        </w:rPr>
+        <w:t xml:space="preserve">вторую мнимую единицу, то поле построить опять не получится, а вот с тремя такими единицами </w:t>
+      </w:r>
+      <w:r>
+        <w:rPr>
+          <w:shd w:val="clear" w:color="auto" w:fill="FFFFFF"/>
+        </w:rPr>
+        <w:t xml:space="preserve">всё работает и так строится поле </w:t>
+      </w:r>
+      <w:r>
+        <w:rPr>
+          <w:rStyle w:val="ac"/>
+          <w:highlight w:val="none"/>
+        </w:rPr>
+        <w:t>кватернионов</w:t>
+      </w:r>
+      <w:r>
+        <w:rPr>
+          <w:shd w:val="clear" w:color="auto" w:fill="FFFFFF"/>
+        </w:rPr>
+        <w:t>. Они широко испол</w:t>
+      </w:r>
+      <w:r>
+        <w:rPr>
+          <w:shd w:val="clear" w:color="auto" w:fill="FFFFFF"/>
+        </w:rPr>
+        <w:t>ь</w:t>
+      </w:r>
+      <w:r>
+        <w:rPr>
+          <w:shd w:val="clear" w:color="auto" w:fill="FFFFFF"/>
+        </w:rPr>
+        <w:t xml:space="preserve">зуются для моделирования вращений в трёхмерном пространстве. Так что мы не можем просто взять и </w:t>
+      </w:r>
+      <w:r>
+        <w:rPr>
+          <w:i/>
+          <w:shd w:val="clear" w:color="auto" w:fill="FFFFFF"/>
+        </w:rPr>
+        <w:t>придумать</w:t>
+      </w:r>
+      <w:r>
+        <w:rPr>
+          <w:shd w:val="clear" w:color="auto" w:fill="FFFFFF"/>
+        </w:rPr>
+        <w:t xml:space="preserve"> что-то новое в математике, но можно построить непр</w:t>
+      </w:r>
+      <w:r>
+        <w:rPr>
+          <w:shd w:val="clear" w:color="auto" w:fill="FFFFFF"/>
+        </w:rPr>
+        <w:t>о</w:t>
+      </w:r>
+      <w:r>
+        <w:rPr>
+          <w:shd w:val="clear" w:color="auto" w:fill="FFFFFF"/>
+        </w:rPr>
+        <w:t>тиворечивую систему и пользоваться её свойствами</w:t>
+      </w:r>
+      <w:r>
+        <w:rPr>
+          <w:shd w:val="clear" w:color="auto" w:fill="FFFFFF"/>
+        </w:rPr>
+        <w:t xml:space="preserve"> для моделирования либо реального мира, либо других систем.</w:t>
+      </w:r>
+    </w:p>
+    <w:p>
+      <w:pPr>
+        <w:pStyle w:val="af"/>
+        <w:rPr>
+          <w:shd w:val="clear" w:color="auto" w:fill="FFFFFF"/>
+        </w:rPr>
+      </w:pPr>
+      <w:r>
+        <w:rPr>
+          <w:shd w:val="clear" w:color="auto" w:fill="FFFFFF"/>
+        </w:rPr>
+        <w:t xml:space="preserve">Итак, </w:t>
+      </w:r>
+      <w:r>
+        <w:rPr>
+          <w:shd w:val="clear" w:color="auto" w:fill="FFFFFF"/>
+        </w:rPr>
+        <w:t xml:space="preserve">не всякое число является мерой. </w:t>
+      </w:r>
+      <w:r>
+        <w:rPr>
+          <w:shd w:val="clear" w:color="auto" w:fill="FFFFFF"/>
+        </w:rPr>
+        <w:t>Число рабочих мест является полноценной м</w:t>
+      </w:r>
+      <w:r>
+        <w:rPr>
+          <w:shd w:val="clear" w:color="auto" w:fill="FFFFFF"/>
+        </w:rPr>
+        <w:t>е</w:t>
+      </w:r>
+      <w:r>
+        <w:rPr>
+          <w:shd w:val="clear" w:color="auto" w:fill="FFFFFF"/>
+        </w:rPr>
+        <w:t>рой</w:t>
+      </w:r>
+      <w:r>
+        <w:rPr>
+          <w:shd w:val="clear" w:color="auto" w:fill="FFFFFF"/>
+        </w:rPr>
+        <w:t xml:space="preserve"> (как колич</w:t>
+      </w:r>
+      <w:r>
+        <w:rPr>
+          <w:shd w:val="clear" w:color="auto" w:fill="FFFFFF"/>
+        </w:rPr>
+        <w:t>е</w:t>
+      </w:r>
+      <w:r>
+        <w:rPr>
+          <w:shd w:val="clear" w:color="auto" w:fill="FFFFFF"/>
+        </w:rPr>
+        <w:t>ственная характеристика счётного множества)</w:t>
+      </w:r>
+      <w:r>
+        <w:rPr>
+          <w:shd w:val="clear" w:color="auto" w:fill="FFFFFF"/>
+        </w:rPr>
+        <w:t>, а</w:t>
+      </w:r>
+      <w:r>
+        <w:rPr>
+          <w:shd w:val="clear" w:color="auto" w:fill="FFFFFF"/>
+        </w:rPr>
+        <w:t xml:space="preserve"> вот</w:t>
+      </w:r>
+      <w:r>
+        <w:rPr>
+          <w:shd w:val="clear" w:color="auto" w:fill="FFFFFF"/>
+        </w:rPr>
+        <w:t xml:space="preserve"> р</w:t>
+      </w:r>
+      <w:r>
+        <w:rPr>
+          <w:shd w:val="clear" w:color="auto" w:fill="FFFFFF"/>
+        </w:rPr>
+        <w:t>ост числа рабочих мест</w:t>
+      </w:r>
+      <w:r>
+        <w:rPr>
+          <w:shd w:val="clear" w:color="auto" w:fill="FFFFFF"/>
+        </w:rPr>
+        <w:t xml:space="preserve"> не является</w:t>
+      </w:r>
+      <w:r>
+        <w:rPr>
+          <w:shd w:val="clear" w:color="auto" w:fill="FFFFFF"/>
+        </w:rPr>
+        <w:t xml:space="preserve"> – это </w:t>
+      </w:r>
+      <w:r>
+        <w:rPr>
+          <w:shd w:val="clear" w:color="auto" w:fill="FFFFFF"/>
+        </w:rPr>
+        <w:t xml:space="preserve">уже </w:t>
+      </w:r>
+      <w:r>
+        <w:rPr>
+          <w:i/>
+          <w:shd w:val="clear" w:color="auto" w:fill="FFFFFF"/>
+        </w:rPr>
+        <w:t>изменение</w:t>
+      </w:r>
+      <w:r>
+        <w:rPr>
+          <w:i/>
+          <w:shd w:val="clear" w:color="auto" w:fill="FFFFFF"/>
+        </w:rPr>
+        <w:t xml:space="preserve"> меры</w:t>
+      </w:r>
+      <w:r>
+        <w:rPr>
+          <w:shd w:val="clear" w:color="auto" w:fill="FFFFFF"/>
+        </w:rPr>
+        <w:t>.</w:t>
+      </w:r>
+      <w:r>
+        <w:rPr>
+          <w:shd w:val="clear" w:color="auto" w:fill="FFFFFF"/>
+        </w:rPr>
+        <w:t xml:space="preserve"> </w:t>
+      </w:r>
+      <w:r>
+        <w:rPr>
+          <w:shd w:val="clear" w:color="auto" w:fill="FFFFFF"/>
+        </w:rPr>
+        <w:t xml:space="preserve">Если мы рассматриваем отрицательные числа, то </w:t>
+      </w:r>
+      <w:r>
+        <w:rPr>
+          <w:shd w:val="clear" w:color="auto" w:fill="FFFFFF"/>
+        </w:rPr>
+        <w:t>становится воз</w:t>
+      </w:r>
+      <w:r>
+        <w:rPr>
+          <w:shd w:val="clear" w:color="auto" w:fill="FFFFFF"/>
+        </w:rPr>
+        <w:t>можн</w:t>
+      </w:r>
+      <w:r>
+        <w:rPr>
+          <w:shd w:val="clear" w:color="auto" w:fill="FFFFFF"/>
+        </w:rPr>
+        <w:t>ым</w:t>
+      </w:r>
+      <w:r>
+        <w:rPr>
+          <w:shd w:val="clear" w:color="auto" w:fill="FFFFFF"/>
+        </w:rPr>
+        <w:t xml:space="preserve"> нарушить третье из свойств мер, перечисленных нами на стр. «Мера подмножества не превы</w:t>
+      </w:r>
+      <w:r>
+        <w:rPr>
+          <w:shd w:val="clear" w:color="auto" w:fill="FFFFFF"/>
+        </w:rPr>
+        <w:t xml:space="preserve">шает меры множества» (вклад </w:t>
+      </w:r>
+      <w:r>
+        <w:rPr>
+          <w:shd w:val="clear" w:color="auto" w:fill="FFFFFF"/>
+        </w:rPr>
+        <w:t xml:space="preserve">штата </w:t>
+      </w:r>
+      <w:r>
+        <w:rPr>
+          <w:shd w:val="clear" w:color="auto" w:fill="FFFFFF"/>
+        </w:rPr>
+        <w:t>Калифорни</w:t>
+      </w:r>
+      <w:r>
+        <w:rPr>
+          <w:shd w:val="clear" w:color="auto" w:fill="FFFFFF"/>
+        </w:rPr>
+        <w:t>я</w:t>
+      </w:r>
+      <w:r>
+        <w:rPr>
+          <w:shd w:val="clear" w:color="auto" w:fill="FFFFFF"/>
+        </w:rPr>
+        <w:t xml:space="preserve"> </w:t>
+      </w:r>
+      <w:r>
+        <w:rPr>
+          <w:shd w:val="clear" w:color="auto" w:fill="FFFFFF"/>
+        </w:rPr>
+        <w:t xml:space="preserve">превысил общий </w:t>
+      </w:r>
+      <w:bookmarkStart w:id="0" w:name="_GoBack"/>
+      <w:bookmarkEnd w:id="0"/>
+      <w:r>
+        <w:rPr>
+          <w:shd w:val="clear" w:color="auto" w:fill="FFFFFF"/>
+        </w:rPr>
+        <w:t>рост по всей стране). В свою очередь, при этом теряется польза от аддитивности и становится затруднительным вычисление меры для объединения подмножеств и так пон</w:t>
+      </w:r>
+      <w:r>
+        <w:rPr>
+          <w:shd w:val="clear" w:color="auto" w:fill="FFFFFF"/>
+        </w:rPr>
+        <w:t>я</w:t>
+      </w:r>
+      <w:r>
+        <w:rPr>
+          <w:shd w:val="clear" w:color="auto" w:fill="FFFFFF"/>
+        </w:rPr>
+        <w:t>тие меры теряет свою полезность, превращаясь просто в чи</w:t>
+      </w:r>
+      <w:r>
+        <w:rPr>
+          <w:shd w:val="clear" w:color="auto" w:fill="FFFFFF"/>
+        </w:rPr>
+        <w:t>с</w:t>
+      </w:r>
+      <w:r>
+        <w:rPr>
+          <w:shd w:val="clear" w:color="auto" w:fill="FFFFFF"/>
+        </w:rPr>
+        <w:t>ло.</w:t>
+      </w:r>
+    </w:p>
+    <w:p>
+      <w:pPr>
+        <w:pStyle w:val="af"/>
+        <w:rPr>
+          <w:shd w:val="clear" w:color="auto" w:fill="FFFFFF"/>
+        </w:rPr>
+      </w:pPr>
+      <w:r>
+        <w:rPr>
+          <w:shd w:val="clear" w:color="auto" w:fill="FFFFFF"/>
+        </w:rPr>
+        <w:lastRenderedPageBreak/>
+        <w:t>Может возникнуть вопрос: а к</w:t>
+      </w:r>
+      <w:r>
+        <w:rPr>
+          <w:shd w:val="clear" w:color="auto" w:fill="FFFFFF"/>
+        </w:rPr>
+        <w:t xml:space="preserve">аков же на самом деле был вклад правительства штата Висконсинт в борьбу с безработицей? Этот вопрос имеет смысл, ибо, если бы не было этого вклада, то общий результат по стране был бы заметно меньшим. </w:t>
+      </w:r>
+      <w:r>
+        <w:rPr>
+          <w:shd w:val="clear" w:color="auto" w:fill="FFFFFF"/>
+        </w:rPr>
+        <w:t xml:space="preserve">Это несложно. </w:t>
+      </w:r>
+      <w:r>
+        <w:rPr>
+          <w:shd w:val="clear" w:color="auto" w:fill="FFFFFF"/>
+        </w:rPr>
+        <w:t xml:space="preserve">Мы можем рассматривать как меру отдельно положительные и отрицательные </w:t>
+      </w:r>
+      <w:r>
+        <w:rPr>
+          <w:shd w:val="clear" w:color="auto" w:fill="FFFFFF"/>
+        </w:rPr>
+        <w:t>вклады, и т</w:t>
+      </w:r>
+      <w:r>
+        <w:rPr>
+          <w:shd w:val="clear" w:color="auto" w:fill="FFFFFF"/>
+        </w:rPr>
+        <w:t>а</w:t>
+      </w:r>
+      <w:r>
+        <w:rPr>
+          <w:shd w:val="clear" w:color="auto" w:fill="FFFFFF"/>
+        </w:rPr>
+        <w:t>ким образом говорить о том, что Миннесота предоставила 27% от общего числа новых р</w:t>
+      </w:r>
+      <w:r>
+        <w:rPr>
+          <w:shd w:val="clear" w:color="auto" w:fill="FFFFFF"/>
+        </w:rPr>
+        <w:t>а</w:t>
+      </w:r>
+      <w:r>
+        <w:rPr>
+          <w:shd w:val="clear" w:color="auto" w:fill="FFFFFF"/>
+        </w:rPr>
+        <w:t xml:space="preserve">бочих мест (которые получаются простым суммированием всех новых работников по стране), в свою очередь, </w:t>
+      </w:r>
+      <w:r>
+        <w:rPr>
+          <w:shd w:val="clear" w:color="auto" w:fill="FFFFFF"/>
+        </w:rPr>
+        <w:t xml:space="preserve">из всех новых безработных 23% пришлось на жителей штата </w:t>
+      </w:r>
+      <w:r>
+        <w:rPr>
+          <w:shd w:val="clear" w:color="auto" w:fill="FFFFFF"/>
+        </w:rPr>
+        <w:t>Миссури</w:t>
+      </w:r>
+      <w:r>
+        <w:rPr>
+          <w:shd w:val="clear" w:color="auto" w:fill="FFFFFF"/>
+        </w:rPr>
+        <w:t>.</w:t>
+      </w:r>
+    </w:p>
+    <w:p>
+      <w:pPr>
+        <w:pStyle w:val="2"/>
+      </w:pPr>
+      <w:r>
         <w:t>Измеряем нашу доверчивость</w:t>
       </w:r>
     </w:p>
@@ -3327,19 +4572,67 @@
         <w:rPr>
           <w:shd w:val="clear" w:color="auto" w:fill="FFFFFF"/>
         </w:rPr>
-        <w:t>Мы рассмотрим и применим на практике только одно из множества статистических методик: проверку статистических гипотез. Для тех, кто уже связал свою жизнь с ест</w:t>
-      </w:r>
-      <w:r>
-        <w:rPr>
-          <w:shd w:val="clear" w:color="auto" w:fill="FFFFFF"/>
-        </w:rPr>
-        <w:t>е</w:t>
-      </w:r>
-      <w:r>
-        <w:rPr>
-          <w:shd w:val="clear" w:color="auto" w:fill="FFFFFF"/>
-        </w:rPr>
-        <w:t>ственными или социальными науками в этих примерах не будет чего-то ошеломительно нового.</w:t>
+        <w:t>Итак, математика позволяет рассуждать о числах и даже случайных величинах так, что эти рассуждения имеют смысл. Из множества разнообразных задач статистики м</w:t>
+      </w:r>
+      <w:r>
+        <w:rPr>
+          <w:shd w:val="clear" w:color="auto" w:fill="FFFFFF"/>
+        </w:rPr>
+        <w:t xml:space="preserve">ы рассмотрим </w:t>
+      </w:r>
+      <w:r>
+        <w:rPr>
+          <w:shd w:val="clear" w:color="auto" w:fill="FFFFFF"/>
+        </w:rPr>
+        <w:t xml:space="preserve">здесь </w:t>
+      </w:r>
+      <w:r>
+        <w:rPr>
+          <w:shd w:val="clear" w:color="auto" w:fill="FFFFFF"/>
+        </w:rPr>
+        <w:t>только одн</w:t>
+      </w:r>
+      <w:r>
+        <w:rPr>
+          <w:shd w:val="clear" w:color="auto" w:fill="FFFFFF"/>
+        </w:rPr>
+        <w:t>у</w:t>
+      </w:r>
+      <w:r>
+        <w:rPr>
+          <w:shd w:val="clear" w:color="auto" w:fill="FFFFFF"/>
+        </w:rPr>
+        <w:t>: проверку статист</w:t>
+      </w:r>
+      <w:r>
+        <w:rPr>
+          <w:shd w:val="clear" w:color="auto" w:fill="FFFFFF"/>
+        </w:rPr>
+        <w:t>и</w:t>
+      </w:r>
+      <w:r>
+        <w:rPr>
+          <w:shd w:val="clear" w:color="auto" w:fill="FFFFFF"/>
+        </w:rPr>
+        <w:t xml:space="preserve">ческих гипотез. Для тех, кто уже связал свою жизнь с естественными или социальными науками в этих примерах не будет чего-то ошеломительно </w:t>
+      </w:r>
+      <w:r>
+        <w:rPr>
+          <w:shd w:val="clear" w:color="auto" w:fill="FFFFFF"/>
+        </w:rPr>
+        <w:t>нового, но это хорошая задача, показывающая ход математической мы</w:t>
+      </w:r>
+      <w:r>
+        <w:rPr>
+          <w:shd w:val="clear" w:color="auto" w:fill="FFFFFF"/>
+        </w:rPr>
+        <w:t>с</w:t>
+      </w:r>
+      <w:r>
+        <w:rPr>
+          <w:shd w:val="clear" w:color="auto" w:fill="FFFFFF"/>
+        </w:rPr>
+        <w:t>ли, и не уводящая в дебри технических деталей.</w:t>
       </w:r>
     </w:p>
     <w:p>
@@ -3406,14 +4699,7 @@
         <w:rPr>
           <w:shd w:val="clear" w:color="auto" w:fill="FFFFFF"/>
         </w:rPr>
-        <w:t xml:space="preserve">будет распределено нормально. </w:t>
-      </w:r>
-      <w:proofErr w:type="gramStart"/>
-      <w:r>
-        <w:rPr>
-          <w:shd w:val="clear" w:color="auto" w:fill="FFFFFF"/>
-        </w:rPr>
-        <w:t>Из закона больших чисел следует, что его среднее будет стремиться к</w:t>
+        <w:t>будет распределено нормально. Из закона больших чисел следует, что его среднее будет стремиться к</w:t>
       </w:r>
       <w:r>
         <w:rPr>
@@ -3585,14 +4871,7 @@
         <w:rPr>
           <w:shd w:val="clear" w:color="auto" w:fill="FFFFFF"/>
         </w:rPr>
-        <w:t>от конкретной формы распределения исследуемой случайной величины.</w:t>
-      </w:r>
-      <w:proofErr w:type="gramEnd"/>
-      <w:r>
-        <w:rPr>
-          <w:shd w:val="clear" w:color="auto" w:fill="FFFFFF"/>
-        </w:rPr>
-        <w:t xml:space="preserve"> Из них следуют два полезных правила (не закона):</w:t>
+        <w:t>от конкретной формы распределения исследуемой случайной величины. Из них следуют два полезных правила (не закона):</w:t>
       </w:r>
     </w:p>
     <w:p>
@@ -3801,23 +5080,7 @@
           <w:shd w:val="clear" w:color="auto" w:fill="FFFFFF"/>
           <w:lang w:eastAsia="ru-RU"/>
         </w:rPr>
-        <w:t> </w:t>
-      </w:r>
-      <w:proofErr w:type="gramStart"/>
-      <w:r>
-        <w:rPr>
-          <w:shd w:val="clear" w:color="auto" w:fill="FFFFFF"/>
-          <w:lang w:eastAsia="ru-RU"/>
-        </w:rPr>
-        <w:t>близком</w:t>
-      </w:r>
-      <w:proofErr w:type="gramEnd"/>
-      <w:r>
-        <w:rPr>
-          <w:shd w:val="clear" w:color="auto" w:fill="FFFFFF"/>
-          <w:lang w:eastAsia="ru-RU"/>
-        </w:rPr>
-        <w:t xml:space="preserve"> к нулю, относительную погре</w:t>
+        <w:t> близком к нулю, относительную погре</w:t>
       </w:r>
       <w:r>
         <w:rPr>
@@ -3864,7 +5127,6 @@
           <w:shd w:val="clear" w:color="auto" w:fill="FFFFFF"/>
           <w:lang w:eastAsia="ru-RU"/>
         </w:rPr>
-        <w:lastRenderedPageBreak/>
         <w:t>чение равно </w:t>
       </w:r>
       <m:oMath>
@@ -4068,6 +5330,7 @@
         <w:rPr>
           <w:shd w:val="clear" w:color="auto" w:fill="FFFFFF"/>
         </w:rPr>
+        <w:lastRenderedPageBreak/>
         <w:t>Если заменить в этих правилах </w:t>
       </w:r>
       <m:oMath>
@@ -4672,7 +5935,6 @@
       <w:pPr>
         <w:pStyle w:val="af"/>
       </w:pPr>
-      <w:proofErr w:type="gramStart"/>
       <w:r>
         <w:rPr>
           <w:highlight w:val="white"/>
@@ -4695,16 +5957,7 @@
           <w:shd w:val="clear" w:color="auto" w:fill="FFFFFF"/>
           <w:lang w:eastAsia="ru-RU"/>
         </w:rPr>
-        <w:t xml:space="preserve"> испытаний идеальной и слегка неидеальной «монеток», проводимых с целью вычислить вероятность выпадения, скажем, орла.</w:t>
-      </w:r>
-      <w:proofErr w:type="gramEnd"/>
-      <w:r>
-        <w:rPr>
-          <w:highlight w:val="white"/>
-          <w:shd w:val="clear" w:color="auto" w:fill="FFFFFF"/>
-          <w:lang w:eastAsia="ru-RU"/>
-        </w:rPr>
-        <w:t xml:space="preserve"> Слова «монетка» и «</w:t>
+        <w:t xml:space="preserve"> испытаний идеальной и слегка неидеальной «монеток», проводимых с целью вычислить вероятность выпадения, скажем, орла. Слова «монетка» и «</w:t>
       </w:r>
       <w:r>
         <w:rPr>
@@ -4817,15 +6070,7 @@
         <w:pStyle w:val="afd"/>
       </w:pPr>
       <w:r>
-        <w:t xml:space="preserve">Эксперименты с подбрасыванием идеальной и слегка неидеальной монетки с целью зафиксировать её </w:t>
-      </w:r>
-      <w:proofErr w:type="spellStart"/>
-      <w:r>
-        <w:t>неидеальность</w:t>
-      </w:r>
-      <w:proofErr w:type="spellEnd"/>
-      <w:r>
-        <w:t>.</w:t>
+        <w:t>Эксперименты с подбрасыванием идеальной и слегка неидеальной монетки с целью зафиксировать её неидеальность.</w:t>
       </w:r>
     </w:p>
     <w:p>
@@ -4905,35 +6150,7 @@
         <w:rPr>
           <w:shd w:val="clear" w:color="auto" w:fill="FFFFFF"/>
         </w:rPr>
-        <w:t xml:space="preserve">ной теоремы, проявляющиеся в том, что распределение данных вокруг средних значений в гистограммах близко к </w:t>
-      </w:r>
-      <w:proofErr w:type="gramStart"/>
-      <w:r>
-        <w:rPr>
-          <w:shd w:val="clear" w:color="auto" w:fill="FFFFFF"/>
-        </w:rPr>
-        <w:t>нормальному</w:t>
-      </w:r>
-      <w:proofErr w:type="gramEnd"/>
-      <w:r>
-        <w:rPr>
-          <w:shd w:val="clear" w:color="auto" w:fill="FFFFFF"/>
-        </w:rPr>
-        <w:t>. Однако</w:t>
-      </w:r>
-      <w:proofErr w:type="gramStart"/>
-      <w:r>
-        <w:rPr>
-          <w:shd w:val="clear" w:color="auto" w:fill="FFFFFF"/>
-        </w:rPr>
-        <w:t>,</w:t>
-      </w:r>
-      <w:proofErr w:type="gramEnd"/>
-      <w:r>
-        <w:rPr>
-          <w:shd w:val="clear" w:color="auto" w:fill="FFFFFF"/>
-        </w:rPr>
-        <w:t xml:space="preserve"> вблизи нуля разброс становится несимме</w:t>
+        <w:t>ной теоремы, проявляющиеся в том, что распределение данных вокруг средних значений в гистограммах близко к нормальному. Однако, вблизи нуля разброс становится несимме</w:t>
       </w:r>
       <w:r>
         <w:rPr>
@@ -5222,21 +6439,7 @@
         <w:rPr>
           <w:shd w:val="clear" w:color="auto" w:fill="FFFFFF"/>
         </w:rPr>
-        <w:t xml:space="preserve">Математик и автор прекрасного курса теории вероятностей </w:t>
-      </w:r>
-      <w:proofErr w:type="spellStart"/>
-      <w:r>
-        <w:rPr>
-          <w:shd w:val="clear" w:color="auto" w:fill="FFFFFF"/>
-        </w:rPr>
-        <w:t>Джиан</w:t>
-      </w:r>
-      <w:proofErr w:type="spellEnd"/>
-      <w:r>
-        <w:rPr>
-          <w:shd w:val="clear" w:color="auto" w:fill="FFFFFF"/>
-        </w:rPr>
-        <w:t>-Карло Рота, на своих лекциях по теории вероятности в MIT приводил такой пример. Представьте себе научный журнал, редакция которого приняла волевое решение: принимать к печати и</w:t>
+        <w:t>Математик и автор прекрасного курса теории вероятностей Джиан-Карло Рота, на своих лекциях по теории вероятности в MIT приводил такой пример. Представьте себе научный журнал, редакция которого приняла волевое решение: принимать к печати и</w:t>
       </w:r>
       <w:r>
         <w:rPr>
@@ -5461,21 +6664,7 @@
         <w:rPr>
           <w:lang w:eastAsia="ru-RU"/>
         </w:rPr>
-        <w:t xml:space="preserve">Этот пример прекрасно демонстрирует наш отечественный закон подлости, который не вошёл пока в хрестоматии </w:t>
-      </w:r>
-      <w:proofErr w:type="spellStart"/>
-      <w:r>
-        <w:rPr>
-          <w:lang w:eastAsia="ru-RU"/>
-        </w:rPr>
-        <w:t>мерфологии</w:t>
-      </w:r>
-      <w:proofErr w:type="spellEnd"/>
-      <w:r>
-        <w:rPr>
-          <w:lang w:eastAsia="ru-RU"/>
-        </w:rPr>
-        <w:t xml:space="preserve">, </w:t>
+        <w:t xml:space="preserve">Этот пример прекрасно демонстрирует наш отечественный закон подлости, который не вошёл пока в хрестоматии мерфологии, </w:t>
       </w:r>
       <w:r>
         <w:rPr>
@@ -5691,15 +6880,7 @@
         <w:t>рискованно</w:t>
       </w:r>
       <w:r>
-        <w:t xml:space="preserve">, </w:t>
-      </w:r>
-      <w:proofErr w:type="gramStart"/>
-      <w:r>
-        <w:t>тогда</w:t>
-      </w:r>
-      <w:proofErr w:type="gramEnd"/>
-      <w:r>
-        <w:t xml:space="preserve"> как критерий </w:t>
+        <w:t xml:space="preserve">, тогда как критерий </w:t>
       </w:r>
       <m:oMath>
         <m:r>
@@ -6511,15 +7692,7 @@
         <w:t>д</w:t>
       </w:r>
       <w:r>
-        <w:t xml:space="preserve">твердить. Однако в течение лета уличить злой рок можно </w:t>
-      </w:r>
-      <w:proofErr w:type="gramStart"/>
-      <w:r>
-        <w:t>лишь</w:t>
-      </w:r>
-      <w:proofErr w:type="gramEnd"/>
-      <w:r>
-        <w:t xml:space="preserve"> если больше двух пятых всех выходных окажутся дождливыми. Нулевая же гипотеза предполагает, что только четверть выходных должна совпасть с ненастной погодой. За пять лет наблюдений уже можно надеяться подметить тонкие отклонения, выходящие за пределы </w:t>
+        <w:t xml:space="preserve">твердить. Однако в течение лета уличить злой рок можно лишь если больше двух пятых всех выходных окажутся дождливыми. Нулевая же гипотеза предполагает, что только четверть выходных должна совпасть с ненастной погодой. За пять лет наблюдений уже можно надеяться подметить тонкие отклонения, выходящие за пределы </w:t>
       </w:r>
       <m:oMath>
         <m:r>
@@ -6558,11 +7731,7 @@
         </w:rPr>
       </w:pPr>
       <w:r>
-        <w:t xml:space="preserve">Я воспользовался школьным дневником погоды, который велся с 2014 по 2018 год, и выяснил, что за эти пять лет </w:t>
-      </w:r>
-      <w:proofErr w:type="gramStart"/>
-      <w:r>
-        <w:t xml:space="preserve">случилось 459 ненастных дней из них </w:t>
+        <w:t xml:space="preserve">Я воспользовался школьным дневником погоды, который велся с 2014 по 2018 год, и выяснил, что за эти пять лет случилось 459 ненастных дней из них </w:t>
       </w:r>
       <m:oMath>
         <m:r>
@@ -6573,22 +7742,13 @@
         </m:r>
       </m:oMath>
       <w:r>
-        <w:t xml:space="preserve"> пришлись</w:t>
-      </w:r>
-      <w:proofErr w:type="gramEnd"/>
-      <w:r>
-        <w:t xml:space="preserve"> на в</w:t>
-      </w:r>
-      <w:proofErr w:type="spellStart"/>
+        <w:t xml:space="preserve"> пришлись на в</w:t>
+      </w:r>
       <w:r>
         <w:t>ы</w:t>
       </w:r>
       <w:r>
-        <w:t>ходные</w:t>
-      </w:r>
-      <w:proofErr w:type="spellEnd"/>
-      <w:r>
-        <w:t xml:space="preserve">. Это, действительно, больше ожидаемого числа на </w:t>
+        <w:t xml:space="preserve">ходные. Это, действительно, больше ожидаемого числа на </w:t>
       </w:r>
       <m:oMath>
         <m:r>
@@ -6622,15 +7782,7 @@
         <w:t>е</w:t>
       </w:r>
       <w:r>
-        <w:t xml:space="preserve">дели. Горизонтальными линиями на гистограмме отмечен </w:t>
-      </w:r>
-      <w:proofErr w:type="gramStart"/>
-      <w:r>
-        <w:t>интервал</w:t>
-      </w:r>
-      <w:proofErr w:type="gramEnd"/>
-      <w:r>
-        <w:t xml:space="preserve"> в котором может наблюдаться случайное отклонение от равномерного распределения при том же объёме данных.</w:t>
+        <w:t>дели. Горизонтальными линиями на гистограмме отмечен интервал в котором может наблюдаться случайное отклонение от равномерного распределения при том же объёме данных.</w:t>
       </w:r>
       <w:r>
         <w:rPr>
@@ -6756,21 +7908,13 @@
         <w:pStyle w:val="afd"/>
       </w:pPr>
       <w:r>
-        <w:t xml:space="preserve">Исходный ряд данных и распределение непогожих дней по дням </w:t>
-      </w:r>
-      <w:proofErr w:type="gramStart"/>
-      <w:r>
-        <w:t>недели, пол</w:t>
+        <w:t>Исходный ряд данных и распределение непогожих дней по дням недели, пол</w:t>
       </w:r>
       <w:r>
         <w:t>у</w:t>
       </w:r>
       <w:r>
-        <w:t>ченные за пять</w:t>
-      </w:r>
-      <w:proofErr w:type="gramEnd"/>
-      <w:r>
-        <w:t xml:space="preserve"> лет наблюдений.</w:t>
+        <w:t>ченные за пять лет наблюдений.</w:t>
       </w:r>
     </w:p>
     <w:p>
@@ -6799,15 +7943,7 @@
         <w:pStyle w:val="af"/>
       </w:pPr>
       <w:r>
-        <w:t xml:space="preserve">При взгляде на записи в дневнике явно бросается в глаза, что непогода приходит не по одиночке, а </w:t>
-      </w:r>
-      <w:proofErr w:type="gramStart"/>
-      <w:r>
-        <w:t>двух-трёхдневными</w:t>
-      </w:r>
-      <w:proofErr w:type="gramEnd"/>
-      <w:r>
-        <w:t xml:space="preserve"> периодами или даже недельными циклонами. Это как-то влияет на результат? Можно попробовать принять это наблюдение во внимание, и пре</w:t>
+        <w:t>При взгляде на записи в дневнике явно бросается в глаза, что непогода приходит не по одиночке, а двух-трёхдневными периодами или даже недельными циклонами. Это как-то влияет на результат? Можно попробовать принять это наблюдение во внимание, и пре</w:t>
       </w:r>
       <w:r>
         <w:t>д</w:t>
@@ -7117,21 +8253,7 @@
         <w:rPr>
           <w:rStyle w:val="ad"/>
         </w:rPr>
-        <w:t xml:space="preserve">. На рисунке показано, что у нас получилось и видно, что предположение о том, что мы </w:t>
-      </w:r>
-      <w:proofErr w:type="gramStart"/>
-      <w:r>
-        <w:rPr>
-          <w:rStyle w:val="ad"/>
-        </w:rPr>
-        <w:t>наблюдаем</w:t>
-      </w:r>
-      <w:proofErr w:type="gramEnd"/>
-      <w:r>
-        <w:rPr>
-          <w:rStyle w:val="ad"/>
-        </w:rPr>
-        <w:t xml:space="preserve"> пуассоновский процесс нет резона отвергать. </w:t>
+        <w:t xml:space="preserve">. На рисунке показано, что у нас получилось и видно, что предположение о том, что мы наблюдаем пуассоновский процесс нет резона отвергать. </w:t>
       </w:r>
     </w:p>
     <w:p>
@@ -7261,21 +8383,7 @@
         <w:rPr>
           <w:shd w:val="clear" w:color="auto" w:fill="FFFFFF"/>
         </w:rPr>
-        <w:t xml:space="preserve"> отличается от </w:t>
-      </w:r>
-      <w:proofErr w:type="gramStart"/>
-      <w:r>
-        <w:rPr>
-          <w:shd w:val="clear" w:color="auto" w:fill="FFFFFF"/>
-        </w:rPr>
-        <w:t>ожидаемой</w:t>
-      </w:r>
-      <w:proofErr w:type="gramEnd"/>
-      <w:r>
-        <w:rPr>
-          <w:shd w:val="clear" w:color="auto" w:fill="FFFFFF"/>
-        </w:rPr>
-        <w:t> </w:t>
+        <w:t> отличается от ожидаемой </w:t>
       </w:r>
       <m:oMath>
         <m:r>
@@ -7555,29 +8663,13 @@
       </w:r>
       <w:r>
         <w:lastRenderedPageBreak/>
-        <w:t xml:space="preserve">отклонения процесса </w:t>
-      </w:r>
-      <w:proofErr w:type="gramStart"/>
-      <w:r>
-        <w:t>от</w:t>
-      </w:r>
-      <w:proofErr w:type="gramEnd"/>
-      <w:r>
-        <w:t xml:space="preserve"> пуассоновского значимы. Таким же образом  сейсмологом А. А. Гусевым было показано, что землетрясения в каком-либо районе, образуют своео</w:t>
+        <w:t>отклонения процесса от пуассоновского значимы. Таким же образом  сейсмологом А. А. Гусевым было показано, что землетрясения в каком-либо районе, образуют своео</w:t>
       </w:r>
       <w:r>
         <w:t>б</w:t>
       </w:r>
       <w:r>
-        <w:t xml:space="preserve">разный </w:t>
-      </w:r>
-      <w:proofErr w:type="spellStart"/>
-      <w:r>
-        <w:t>самоподобный</w:t>
-      </w:r>
-      <w:proofErr w:type="spellEnd"/>
-      <w:r>
-        <w:t xml:space="preserve"> поток со свойствами кластеризации</w:t>
+        <w:t>разный самоподобный поток со свойствами кластеризации</w:t>
       </w:r>
       <w:r>
         <w:rPr>
@@ -7611,11 +8703,9 @@
       <w:pPr>
         <w:pStyle w:val="2"/>
       </w:pPr>
-      <w:bookmarkStart w:id="0" w:name="_GoBack"/>
       <w:r>
         <w:t>Ещё один источник случайности</w:t>
       </w:r>
-      <w:bookmarkEnd w:id="0"/>
     </w:p>
     <w:p>
       <w:pPr>
@@ -7701,15 +8791,7 @@
           <w:shd w:val="clear" w:color="auto" w:fill="FFFFFF"/>
           <w:lang w:eastAsia="ru-RU"/>
         </w:rPr>
-        <w:t xml:space="preserve">лителем и знаменателем. </w:t>
-      </w:r>
-      <w:proofErr w:type="gramStart"/>
-      <w:r>
-        <w:rPr>
-          <w:shd w:val="clear" w:color="auto" w:fill="FFFFFF"/>
-          <w:lang w:eastAsia="ru-RU"/>
-        </w:rPr>
-        <w:t>Но при записи в десятичной форме можно наблюдать скачки от регулярности в представлении таких чисел, как </w:t>
+        <w:t>лителем и знаменателем. Но при записи в десятичной форме можно наблюдать скачки от регулярности в представлении таких чисел, как </w:t>
       </w:r>
       <m:oMath>
         <m:r>
@@ -7866,15 +8948,7 @@
           <w:shd w:val="clear" w:color="auto" w:fill="FFFFFF"/>
           <w:lang w:eastAsia="ru-RU"/>
         </w:rPr>
-        <w:t>одической записи в десятичной форме и в этом случае в последовательности цифр, чаще всего</w:t>
-      </w:r>
-      <w:proofErr w:type="gramEnd"/>
-      <w:r>
-        <w:rPr>
-          <w:shd w:val="clear" w:color="auto" w:fill="FFFFFF"/>
-          <w:lang w:eastAsia="ru-RU"/>
-        </w:rPr>
-        <w:t>, царит хаос. Но это не значит, что в этих числах нет порядка! Например, первое встретившееся математикам иррациональное число </w:t>
+        <w:t>одической записи в десятичной форме и в этом случае в последовательности цифр, чаще всего, царит хаос. Но это не значит, что в этих числах нет порядка! Например, первое встретившееся математикам иррациональное число </w:t>
       </w:r>
       <m:oMath>
         <m:rad>
@@ -8144,15 +9218,7 @@
         <w:ind w:firstLine="0"/>
       </w:pPr>
       <w:r>
-        <w:t xml:space="preserve">Цепные дроби с </w:t>
-      </w:r>
-      <w:proofErr w:type="spellStart"/>
-      <w:r>
-        <w:t>повторяюшимися</w:t>
-      </w:r>
-      <w:proofErr w:type="spellEnd"/>
-      <w:r>
-        <w:t xml:space="preserve"> коэффициентами записывают коротко, подобно пери</w:t>
+        <w:t>Цепные дроби с повторяюшимися коэффициентами записывают коротко, подобно пери</w:t>
       </w:r>
       <w:r>
         <w:t>о</w:t>
@@ -8400,15 +9466,7 @@
         </m:r>
       </m:oMath>
       <w:r>
-        <w:t xml:space="preserve">, оно порождает </w:t>
-      </w:r>
-      <w:proofErr w:type="gramStart"/>
-      <w:r>
-        <w:t>хаос</w:t>
-      </w:r>
-      <w:proofErr w:type="gramEnd"/>
-      <w:r>
-        <w:t xml:space="preserve"> как в десятичной записи, так и в виде цепной дроби: </w:t>
+        <w:t xml:space="preserve">, оно порождает хаос как в десятичной записи, так и в виде цепной дроби: </w:t>
       </w:r>
       <m:oMath>
         <m:r>
@@ -8775,29 +9833,8 @@
         </w:rPr>
         <w:t xml:space="preserve">logical variables in Germany. </w:t>
       </w:r>
-      <w:proofErr w:type="spellStart"/>
-      <w:r>
-        <w:t>Geophysical</w:t>
-      </w:r>
-      <w:proofErr w:type="spellEnd"/>
-      <w:r>
-        <w:t xml:space="preserve"> </w:t>
-      </w:r>
-      <w:proofErr w:type="spellStart"/>
-      <w:r>
-        <w:t>Research</w:t>
-      </w:r>
-      <w:proofErr w:type="spellEnd"/>
-      <w:r>
-        <w:t xml:space="preserve"> </w:t>
-      </w:r>
-      <w:proofErr w:type="spellStart"/>
-      <w:r>
-        <w:t>Letters</w:t>
-      </w:r>
-      <w:proofErr w:type="spellEnd"/>
-      <w:r>
-        <w:t>. 34. (2007)</w:t>
+      <w:r>
+        <w:t>Geophysical Research Letters. 34. (2007)</w:t>
       </w:r>
     </w:p>
   </w:footnote>
@@ -8817,74 +9854,10 @@
           <w:lang w:val="en-US"/>
         </w:rPr>
         <w:tab/>
-      </w:r>
-      <w:proofErr w:type="spellStart"/>
-      <w:r>
-        <w:rPr>
-          <w:lang w:val="en-US"/>
-        </w:rPr>
-        <w:t>Gusev</w:t>
-      </w:r>
-      <w:proofErr w:type="spellEnd"/>
-      <w:r>
-        <w:rPr>
-          <w:lang w:val="en-US"/>
-        </w:rPr>
-        <w:t xml:space="preserve">, A.A., 2005. </w:t>
-      </w:r>
-      <w:proofErr w:type="spellStart"/>
-      <w:proofErr w:type="gramStart"/>
-      <w:r>
-        <w:rPr>
-          <w:lang w:val="en-US"/>
-        </w:rPr>
-        <w:t>Multiscale</w:t>
-      </w:r>
-      <w:proofErr w:type="spellEnd"/>
-      <w:r>
-        <w:rPr>
-          <w:lang w:val="en-US"/>
-        </w:rPr>
-        <w:t xml:space="preserve"> order grouping in sequences of Earth’s earthquakes.</w:t>
-      </w:r>
-      <w:proofErr w:type="gramEnd"/>
-      <w:r>
-        <w:rPr>
-          <w:lang w:val="en-US"/>
-        </w:rPr>
-        <w:t xml:space="preserve"> </w:t>
-      </w:r>
-      <w:proofErr w:type="spellStart"/>
-      <w:r>
-        <w:t>Izvestiya</w:t>
-      </w:r>
-      <w:proofErr w:type="spellEnd"/>
-      <w:r>
-        <w:t xml:space="preserve">, </w:t>
-      </w:r>
-      <w:proofErr w:type="spellStart"/>
-      <w:r>
-        <w:t>Phys</w:t>
-      </w:r>
-      <w:proofErr w:type="spellEnd"/>
-      <w:r>
-        <w:t xml:space="preserve">. </w:t>
-      </w:r>
-      <w:proofErr w:type="spellStart"/>
-      <w:r>
-        <w:t>Solid</w:t>
-      </w:r>
-      <w:proofErr w:type="spellEnd"/>
-      <w:r>
-        <w:t xml:space="preserve"> </w:t>
-      </w:r>
-      <w:proofErr w:type="spellStart"/>
-      <w:r>
-        <w:t>Earth</w:t>
-      </w:r>
-      <w:proofErr w:type="spellEnd"/>
-      <w:r>
-        <w:t>. 41, 798–812</w:t>
+        <w:t xml:space="preserve">Gusev, A.A., 2005. Multiscale order grouping in sequences of Earth’s earthquakes. </w:t>
+      </w:r>
+      <w:r>
+        <w:t>Izvestiya, Phys. Solid Earth. 41, 798–812</w:t>
       </w:r>
     </w:p>
   </w:footnote>

</xml_diff>